<commit_message>
Fixed sequences and added agregated data on answer
</commit_message>
<xml_diff>
--- a/Individual Project/code/Report.docx
+++ b/Individual Project/code/Report.docx
@@ -516,15 +516,7 @@
         <w:rPr>
           <w:lang w:val="en-US"/>
         </w:rPr>
-        <w:t xml:space="preserve"> class</w:t>
-      </w:r>
-      <w:bookmarkStart w:id="0" w:name="_GoBack"/>
-      <w:bookmarkEnd w:id="0"/>
-      <w:r>
-        <w:rPr>
-          <w:lang w:val="en-US"/>
-        </w:rPr>
-        <w:t xml:space="preserve"> and every result shown in this report has been created using seed value 1 which can be provided as the first command line argument.</w:t>
+        <w:t xml:space="preserve"> class and every result shown in this report has been created using seed value 1 which can be provided as the first command line argument.</w:t>
       </w:r>
     </w:p>
     <w:p>
@@ -810,50 +802,282 @@
         <w:rPr>
           <w:lang w:val="en-US"/>
         </w:rPr>
-        <w:t xml:space="preserve"> The “Gender” attribute has been matched to a binary nominal attribute for either Male or Female which matches all the answers. </w:t>
+        <w:t xml:space="preserve"> The “Gender” attribute has been matched to a binary nominal attribute for either Male or Female</w:t>
+      </w:r>
+      <w:r>
+        <w:rPr>
+          <w:lang w:val="en-US"/>
+        </w:rPr>
+        <w:t xml:space="preserve"> which matches all the answers.</w:t>
+      </w:r>
+    </w:p>
+    <w:p>
+      <w:pPr>
+        <w:rPr>
+          <w:lang w:val="en-US"/>
+        </w:rPr>
+      </w:pPr>
+      <w:r>
+        <w:rPr>
+          <w:lang w:val="en-US"/>
+        </w:rPr>
+        <w:t>Several attributes have been disregarded due to time issues with fitting them to the data structures.</w:t>
+      </w:r>
+    </w:p>
+    <w:p>
+      <w:pPr>
+        <w:rPr>
+          <w:lang w:val="en-US"/>
+        </w:rPr>
+      </w:pPr>
+      <w:r>
+        <w:rPr>
+          <w:lang w:val="en-US"/>
+        </w:rPr>
+        <w:t xml:space="preserve">Most of the data cleaning can be seen in the class </w:t>
+      </w:r>
+      <w:proofErr w:type="spellStart"/>
+      <w:r>
+        <w:rPr>
+          <w:rFonts w:ascii="Courier New" w:hAnsi="Courier New" w:cs="Courier New"/>
+          <w:lang w:val="en-US"/>
+        </w:rPr>
+        <w:t>AnswerDataLoader</w:t>
+      </w:r>
+      <w:proofErr w:type="spellEnd"/>
+      <w:r>
+        <w:rPr>
+          <w:lang w:val="en-US"/>
+        </w:rPr>
+        <w:t>.</w:t>
+      </w:r>
+    </w:p>
+    <w:p>
+      <w:pPr>
+        <w:pStyle w:val="Heading2"/>
+        <w:rPr>
+          <w:lang w:val="en-US"/>
+        </w:rPr>
+      </w:pPr>
+      <w:r>
+        <w:rPr>
+          <w:lang w:val="en-US"/>
+        </w:rPr>
+        <w:t>Aggregated Data</w:t>
+      </w:r>
+    </w:p>
+    <w:p>
+      <w:pPr>
+        <w:rPr>
+          <w:lang w:val="en-US"/>
+        </w:rPr>
+      </w:pPr>
+      <w:r>
+        <w:rPr>
+          <w:lang w:val="en-US"/>
+        </w:rPr>
+        <w:t xml:space="preserve">The three data types which consists of multiple answers, proficient languages, commute means, and games played are also represented in another attribute describing the amount of </w:t>
+      </w:r>
+      <w:r>
+        <w:rPr>
+          <w:lang w:val="en-US"/>
+        </w:rPr>
+        <w:t>these values. This allows us to remove the sequences in some of the algorithms while still having some reduction of the same data.</w:t>
+      </w:r>
+    </w:p>
+    <w:p>
+      <w:pPr>
+        <w:pStyle w:val="Heading2"/>
+        <w:rPr>
+          <w:lang w:val="en-US"/>
+        </w:rPr>
+      </w:pPr>
+      <w:r>
+        <w:rPr>
+          <w:lang w:val="en-US"/>
+        </w:rPr>
+        <w:t>Normalization</w:t>
+      </w:r>
+    </w:p>
+    <w:p>
+      <w:pPr>
+        <w:rPr>
+          <w:lang w:val="en-US"/>
+        </w:rPr>
+      </w:pPr>
+      <w:r>
+        <w:rPr>
+          <w:lang w:val="en-US"/>
+        </w:rPr>
+        <w:t xml:space="preserve">Both the only original </w:t>
+      </w:r>
+      <w:r>
+        <w:rPr>
+          <w:lang w:val="en-US"/>
+        </w:rPr>
+        <w:t>n</w:t>
+      </w:r>
+      <w:r>
+        <w:rPr>
+          <w:lang w:val="en-US"/>
+        </w:rPr>
+        <w:t>um</w:t>
+      </w:r>
+      <w:r>
+        <w:rPr>
+          <w:lang w:val="en-US"/>
+        </w:rPr>
+        <w:t>eric value “age”</w:t>
+      </w:r>
+      <w:r>
+        <w:rPr>
+          <w:lang w:val="en-US"/>
+        </w:rPr>
+        <w:t xml:space="preserve"> and the aggregated</w:t>
+      </w:r>
+      <w:r>
+        <w:rPr>
+          <w:lang w:val="en-US"/>
+        </w:rPr>
+        <w:t xml:space="preserve"> attribute</w:t>
+      </w:r>
+      <w:r>
+        <w:rPr>
+          <w:lang w:val="en-US"/>
+        </w:rPr>
+        <w:t>s</w:t>
+      </w:r>
+      <w:r>
+        <w:rPr>
+          <w:lang w:val="en-US"/>
+        </w:rPr>
+        <w:t xml:space="preserve"> </w:t>
+      </w:r>
+      <w:r>
+        <w:rPr>
+          <w:lang w:val="en-US"/>
+        </w:rPr>
+        <w:t xml:space="preserve">are </w:t>
+      </w:r>
+      <w:r>
+        <w:rPr>
+          <w:lang w:val="en-US"/>
+        </w:rPr>
+        <w:t>normalized after</w:t>
+      </w:r>
+      <w:r>
+        <w:rPr>
+          <w:lang w:val="en-US"/>
+        </w:rPr>
+        <w:t xml:space="preserve"> the outliers have been removed to ensure less skewed results. Normalization can be seen in the class </w:t>
+      </w:r>
+      <w:r>
+        <w:rPr>
+          <w:rFonts w:ascii="Courier New" w:hAnsi="Courier New" w:cs="Courier New"/>
+          <w:lang w:val="en-US"/>
+        </w:rPr>
+        <w:t>Normalizer</w:t>
+      </w:r>
+      <w:r>
+        <w:rPr>
+          <w:lang w:val="en-US"/>
+        </w:rPr>
+        <w:t>.</w:t>
+      </w:r>
+    </w:p>
+    <w:p>
+      <w:pPr>
+        <w:rPr>
+          <w:rFonts w:asciiTheme="majorHAnsi" w:eastAsiaTheme="majorEastAsia" w:hAnsiTheme="majorHAnsi" w:cstheme="majorBidi"/>
+          <w:color w:val="2E74B5" w:themeColor="accent1" w:themeShade="BF"/>
+          <w:sz w:val="32"/>
+          <w:szCs w:val="32"/>
+          <w:lang w:val="en-US"/>
+        </w:rPr>
+      </w:pPr>
+      <w:r>
+        <w:rPr>
+          <w:lang w:val="en-US"/>
+        </w:rPr>
+        <w:br w:type="page"/>
+      </w:r>
+    </w:p>
+    <w:p>
+      <w:pPr>
+        <w:pStyle w:val="Heading1"/>
+        <w:rPr>
+          <w:lang w:val="en-US"/>
+        </w:rPr>
+      </w:pPr>
+      <w:r>
+        <w:rPr>
+          <w:lang w:val="en-US"/>
+        </w:rPr>
+        <w:lastRenderedPageBreak/>
+        <w:t>Classification</w:t>
+      </w:r>
+    </w:p>
+    <w:p>
+      <w:pPr>
+        <w:rPr>
+          <w:lang w:val="en-US"/>
+        </w:rPr>
+      </w:pPr>
+      <w:r>
+        <w:rPr>
+          <w:lang w:val="en-US"/>
+        </w:rPr>
+        <w:t xml:space="preserve">To be able to classify </w:t>
+      </w:r>
+      <w:r>
+        <w:rPr>
+          <w:lang w:val="en-US"/>
+        </w:rPr>
+        <w:t>a</w:t>
+      </w:r>
+      <w:r>
+        <w:rPr>
+          <w:lang w:val="en-US"/>
+        </w:rPr>
+        <w:t xml:space="preserve"> data point a specific attribute is picked as the classification attribute. To compare and assess KNN and ID3 the gender attribute has been picked. Since it is a binary nominal value </w:t>
+      </w:r>
+      <w:r>
+        <w:rPr>
+          <w:lang w:val="en-US"/>
+        </w:rPr>
+        <w:t xml:space="preserve">a confusion matrix can be created for </w:t>
+      </w:r>
+      <w:r>
+        <w:rPr>
+          <w:lang w:val="en-US"/>
+        </w:rPr>
+        <w:t>both</w:t>
+      </w:r>
+      <w:r>
+        <w:rPr>
+          <w:lang w:val="en-US"/>
+        </w:rPr>
+        <w:t xml:space="preserve"> methods.</w:t>
+      </w:r>
+      <w:r>
+        <w:rPr>
+          <w:lang w:val="en-US"/>
+        </w:rPr>
+        <w:t xml:space="preserve"> All attributes are used for </w:t>
       </w:r>
       <w:proofErr w:type="gramStart"/>
       <w:r>
         <w:rPr>
           <w:lang w:val="en-US"/>
         </w:rPr>
-        <w:t>Again</w:t>
+        <w:t>both of these</w:t>
       </w:r>
       <w:proofErr w:type="gramEnd"/>
       <w:r>
         <w:rPr>
           <w:lang w:val="en-US"/>
         </w:rPr>
-        <w:t xml:space="preserve"> the policy </w:t>
-      </w:r>
-    </w:p>
-    <w:p>
-      <w:pPr>
-        <w:pStyle w:val="NoSpacing"/>
-        <w:rPr>
-          <w:lang w:val="en-US"/>
-        </w:rPr>
-      </w:pPr>
-      <w:r>
-        <w:rPr>
-          <w:lang w:val="en-US"/>
-        </w:rPr>
-        <w:t xml:space="preserve">Most of the data cleaning can be seen in the class </w:t>
-      </w:r>
-      <w:proofErr w:type="spellStart"/>
-      <w:r>
-        <w:rPr>
-          <w:rFonts w:ascii="Courier New" w:hAnsi="Courier New" w:cs="Courier New"/>
-          <w:lang w:val="en-US"/>
-        </w:rPr>
-        <w:t>AnswerDataLoader</w:t>
-      </w:r>
-      <w:proofErr w:type="spellEnd"/>
-      <w:r>
-        <w:rPr>
-          <w:lang w:val="en-US"/>
-        </w:rPr>
-        <w:t>.</w:t>
+        <w:t xml:space="preserve"> </w:t>
       </w:r>
     </w:p>
     <w:p>
@@ -867,121 +1091,6 @@
         <w:rPr>
           <w:lang w:val="en-US"/>
         </w:rPr>
-        <w:t>Normalization</w:t>
-      </w:r>
-    </w:p>
-    <w:p>
-      <w:pPr>
-        <w:rPr>
-          <w:lang w:val="en-US"/>
-        </w:rPr>
-      </w:pPr>
-      <w:r>
-        <w:rPr>
-          <w:lang w:val="en-US"/>
-        </w:rPr>
-        <w:t>The only n</w:t>
-      </w:r>
-      <w:r>
-        <w:rPr>
-          <w:lang w:val="en-US"/>
-        </w:rPr>
-        <w:t>um</w:t>
-      </w:r>
-      <w:r>
-        <w:rPr>
-          <w:lang w:val="en-US"/>
-        </w:rPr>
-        <w:t>eric value kept from the dataset is the “age” attribute which is normalized after</w:t>
-      </w:r>
-      <w:r>
-        <w:rPr>
-          <w:lang w:val="en-US"/>
-        </w:rPr>
-        <w:t xml:space="preserve"> the outliers have been removed to ensure less skewed results. Normalization can be seen in the class </w:t>
-      </w:r>
-      <w:r>
-        <w:rPr>
-          <w:rFonts w:ascii="Courier New" w:hAnsi="Courier New" w:cs="Courier New"/>
-          <w:lang w:val="en-US"/>
-        </w:rPr>
-        <w:t>Normalizer</w:t>
-      </w:r>
-      <w:r>
-        <w:rPr>
-          <w:lang w:val="en-US"/>
-        </w:rPr>
-        <w:t>.</w:t>
-      </w:r>
-    </w:p>
-    <w:p>
-      <w:pPr>
-        <w:pStyle w:val="Heading1"/>
-        <w:rPr>
-          <w:lang w:val="en-US"/>
-        </w:rPr>
-      </w:pPr>
-      <w:r>
-        <w:rPr>
-          <w:lang w:val="en-US"/>
-        </w:rPr>
-        <w:t>Classification</w:t>
-      </w:r>
-    </w:p>
-    <w:p>
-      <w:pPr>
-        <w:rPr>
-          <w:lang w:val="en-US"/>
-        </w:rPr>
-      </w:pPr>
-      <w:r>
-        <w:rPr>
-          <w:lang w:val="en-US"/>
-        </w:rPr>
-        <w:t xml:space="preserve">To be able to classify </w:t>
-      </w:r>
-      <w:r>
-        <w:rPr>
-          <w:lang w:val="en-US"/>
-        </w:rPr>
-        <w:t>a</w:t>
-      </w:r>
-      <w:r>
-        <w:rPr>
-          <w:lang w:val="en-US"/>
-        </w:rPr>
-        <w:t xml:space="preserve"> data point a specific attribute is picked as the classification attribute. To compare and assess KNN and ID3 the gender attribute has been picked. Since it is a binary nominal value </w:t>
-      </w:r>
-      <w:r>
-        <w:rPr>
-          <w:lang w:val="en-US"/>
-        </w:rPr>
-        <w:t xml:space="preserve">a confusion matrix can be created for </w:t>
-      </w:r>
-      <w:r>
-        <w:rPr>
-          <w:lang w:val="en-US"/>
-        </w:rPr>
-        <w:t>both</w:t>
-      </w:r>
-      <w:r>
-        <w:rPr>
-          <w:lang w:val="en-US"/>
-        </w:rPr>
-        <w:t xml:space="preserve"> methods.</w:t>
-      </w:r>
-    </w:p>
-    <w:p>
-      <w:pPr>
-        <w:pStyle w:val="Heading2"/>
-        <w:rPr>
-          <w:lang w:val="en-US"/>
-        </w:rPr>
-      </w:pPr>
-      <w:r>
-        <w:rPr>
-          <w:lang w:val="en-US"/>
-        </w:rPr>
         <w:t xml:space="preserve">K-Nearest </w:t>
       </w:r>
       <w:r>
@@ -990,6 +1099,15 @@
         </w:rPr>
         <w:t>Neighbors</w:t>
       </w:r>
+    </w:p>
+    <w:p>
+      <w:pPr>
+        <w:rPr>
+          <w:lang w:val="en-US"/>
+        </w:rPr>
+      </w:pPr>
+      <w:bookmarkStart w:id="0" w:name="_GoBack"/>
+      <w:bookmarkEnd w:id="0"/>
     </w:p>
     <w:p>
       <w:pPr>
@@ -1021,6 +1139,14 @@
         </w:rPr>
         <w:t xml:space="preserve">Pattern mining: </w:t>
       </w:r>
+    </w:p>
+    <w:p>
+      <w:pPr>
+        <w:pStyle w:val="Heading2"/>
+        <w:rPr>
+          <w:lang w:val="en-US"/>
+        </w:rPr>
+      </w:pPr>
       <w:proofErr w:type="spellStart"/>
       <w:r>
         <w:rPr>

</xml_diff>

<commit_message>
Small fixes and further work on the report
</commit_message>
<xml_diff>
--- a/Individual Project/code/Report.docx
+++ b/Individual Project/code/Report.docx
@@ -4,20 +4,23 @@
   <w:body>
     <w:p>
       <w:pPr>
-        <w:rPr>
-          <w:lang w:val="en-US"/>
-        </w:rPr>
-      </w:pPr>
-    </w:p>
-    <w:p>
-      <w:pPr>
-        <w:rPr>
-          <w:lang w:val="en-US"/>
-        </w:rPr>
-      </w:pPr>
-    </w:p>
-    <w:p>
-      <w:pPr>
+        <w:jc w:val="center"/>
+        <w:rPr>
+          <w:lang w:val="en-US"/>
+        </w:rPr>
+      </w:pPr>
+    </w:p>
+    <w:p>
+      <w:pPr>
+        <w:jc w:val="center"/>
+        <w:rPr>
+          <w:lang w:val="en-US"/>
+        </w:rPr>
+      </w:pPr>
+    </w:p>
+    <w:p>
+      <w:pPr>
+        <w:jc w:val="center"/>
         <w:rPr>
           <w:lang w:val="en-US"/>
         </w:rPr>
@@ -48,12 +51,6 @@
           <w:lang w:val="en-US"/>
         </w:rPr>
         <w:t>:</w:t>
-      </w:r>
-      <w:r>
-        <w:rPr>
-          <w:lang w:val="en-US"/>
-        </w:rPr>
-        <w:t xml:space="preserve"> </w:t>
       </w:r>
     </w:p>
     <w:p>
@@ -149,22 +146,24 @@
     </w:p>
     <w:p>
       <w:pPr>
-        <w:rPr>
-          <w:lang w:val="en-US"/>
-        </w:rPr>
-      </w:pPr>
-    </w:p>
-    <w:p>
-      <w:pPr>
-        <w:rPr>
-          <w:lang w:val="en-US"/>
-        </w:rPr>
-      </w:pPr>
-    </w:p>
-    <w:p>
-      <w:pPr>
         <w:jc w:val="center"/>
         <w:rPr>
+          <w:lang w:val="en-US"/>
+        </w:rPr>
+      </w:pPr>
+    </w:p>
+    <w:p>
+      <w:pPr>
+        <w:jc w:val="center"/>
+        <w:rPr>
+          <w:lang w:val="en-US"/>
+        </w:rPr>
+      </w:pPr>
+    </w:p>
+    <w:p>
+      <w:pPr>
+        <w:jc w:val="center"/>
+        <w:rPr>
           <w:rStyle w:val="SubtleEmphasis"/>
           <w:lang w:val="en-US"/>
         </w:rPr>
@@ -179,13 +178,15 @@
     </w:p>
     <w:p>
       <w:pPr>
-        <w:rPr>
-          <w:lang w:val="en-US"/>
-        </w:rPr>
-      </w:pPr>
-    </w:p>
-    <w:p>
-      <w:pPr>
+        <w:jc w:val="center"/>
+        <w:rPr>
+          <w:lang w:val="en-US"/>
+        </w:rPr>
+      </w:pPr>
+    </w:p>
+    <w:p>
+      <w:pPr>
+        <w:jc w:val="center"/>
         <w:rPr>
           <w:lang w:val="en-US"/>
         </w:rPr>
@@ -200,6 +201,7 @@
     <w:p>
       <w:pPr>
         <w:pStyle w:val="Heading1"/>
+        <w:jc w:val="both"/>
         <w:rPr>
           <w:lang w:val="en-US"/>
         </w:rPr>
@@ -214,6 +216,7 @@
     </w:p>
     <w:p>
       <w:pPr>
+        <w:jc w:val="both"/>
         <w:rPr>
           <w:lang w:val="en-US"/>
         </w:rPr>
@@ -258,43 +261,82 @@
         <w:rPr>
           <w:lang w:val="en-US"/>
         </w:rPr>
-        <w:t xml:space="preserve"> and given this data it is wanted to perform data mining techniques to be able to classify, recognize patterns and cluster the data points. To do this several data mining algorithms have been implemented and the data have been processed by these. </w:t>
-      </w:r>
-    </w:p>
-    <w:p>
-      <w:pPr>
-        <w:rPr>
-          <w:lang w:val="en-US"/>
-        </w:rPr>
-      </w:pPr>
-      <w:r>
-        <w:rPr>
-          <w:lang w:val="en-US"/>
-        </w:rPr>
-        <w:t xml:space="preserve">An important focus of the implementations is that they should be generic and able to handle any data points given to them </w:t>
-      </w:r>
-      <w:proofErr w:type="gramStart"/>
-      <w:r>
-        <w:rPr>
-          <w:lang w:val="en-US"/>
-        </w:rPr>
-        <w:t>as long as</w:t>
-      </w:r>
-      <w:proofErr w:type="gramEnd"/>
+        <w:t xml:space="preserve"> and given this data it is wanted to perform data mining techniques to be able to classify, recognize patterns and cluster the data points. </w:t>
+      </w:r>
+    </w:p>
+    <w:p>
+      <w:pPr>
+        <w:jc w:val="both"/>
+        <w:rPr>
+          <w:lang w:val="en-US"/>
+        </w:rPr>
+      </w:pPr>
+      <w:r>
+        <w:rPr>
+          <w:lang w:val="en-US"/>
+        </w:rPr>
+        <w:t xml:space="preserve">This report and implementation </w:t>
+      </w:r>
+      <w:r>
+        <w:rPr>
+          <w:lang w:val="en-US"/>
+        </w:rPr>
+        <w:t>focus</w:t>
+      </w:r>
+      <w:r>
+        <w:rPr>
+          <w:lang w:val="en-US"/>
+        </w:rPr>
+        <w:t>es</w:t>
+      </w:r>
+      <w:r>
+        <w:rPr>
+          <w:lang w:val="en-US"/>
+        </w:rPr>
+        <w:t xml:space="preserve"> </w:t>
+      </w:r>
+      <w:r>
+        <w:rPr>
+          <w:lang w:val="en-US"/>
+        </w:rPr>
+        <w:t>on</w:t>
+      </w:r>
+      <w:r>
+        <w:rPr>
+          <w:lang w:val="en-US"/>
+        </w:rPr>
+        <w:t xml:space="preserve"> the implementations </w:t>
+      </w:r>
+      <w:r>
+        <w:rPr>
+          <w:lang w:val="en-US"/>
+        </w:rPr>
+        <w:t xml:space="preserve">of the algorithms. They should be </w:t>
+      </w:r>
+      <w:r>
+        <w:rPr>
+          <w:lang w:val="en-US"/>
+        </w:rPr>
+        <w:t xml:space="preserve">generic and able to handle any data points given to them </w:t>
+      </w:r>
+      <w:r>
+        <w:rPr>
+          <w:lang w:val="en-US"/>
+        </w:rPr>
+        <w:t>if</w:t>
+      </w:r>
       <w:r>
         <w:rPr>
           <w:lang w:val="en-US"/>
         </w:rPr>
         <w:t xml:space="preserve"> they conform to certain standards. </w:t>
       </w:r>
-      <w:proofErr w:type="gramStart"/>
-      <w:r>
-        <w:rPr>
-          <w:lang w:val="en-US"/>
-        </w:rPr>
-        <w:t>Furthermore</w:t>
-      </w:r>
-      <w:proofErr w:type="gramEnd"/>
+      <w:r>
+        <w:rPr>
+          <w:lang w:val="en-US"/>
+        </w:rPr>
+        <w:t>Furthermore,</w:t>
+      </w:r>
       <w:r>
         <w:rPr>
           <w:lang w:val="en-US"/>
@@ -310,6 +352,7 @@
     </w:p>
     <w:p>
       <w:pPr>
+        <w:jc w:val="both"/>
         <w:rPr>
           <w:lang w:val="en-US"/>
         </w:rPr>
@@ -346,6 +389,7 @@
           <w:ilvl w:val="0"/>
           <w:numId w:val="1"/>
         </w:numPr>
+        <w:jc w:val="both"/>
         <w:rPr>
           <w:lang w:val="en-US"/>
         </w:rPr>
@@ -376,24 +420,26 @@
           <w:ilvl w:val="1"/>
           <w:numId w:val="1"/>
         </w:numPr>
-        <w:rPr>
-          <w:lang w:val="en-US"/>
-        </w:rPr>
-      </w:pPr>
-      <w:r>
-        <w:rPr>
-          <w:lang w:val="en-US"/>
-        </w:rPr>
-        <w:t xml:space="preserve">Can the gender of a participant be predicted from an </w:t>
-      </w:r>
-      <w:proofErr w:type="gramStart"/>
-      <w:r>
-        <w:rPr>
-          <w:lang w:val="en-US"/>
-        </w:rPr>
-        <w:t>Answer</w:t>
-      </w:r>
-      <w:proofErr w:type="gramEnd"/>
+        <w:jc w:val="both"/>
+        <w:rPr>
+          <w:i/>
+          <w:lang w:val="en-US"/>
+        </w:rPr>
+      </w:pPr>
+      <w:r>
+        <w:rPr>
+          <w:i/>
+          <w:lang w:val="en-US"/>
+        </w:rPr>
+        <w:t>Can the gender of a participant be predicted from an Answer</w:t>
+      </w:r>
+      <w:r>
+        <w:rPr>
+          <w:i/>
+          <w:lang w:val="en-US"/>
+        </w:rPr>
+        <w:t>?</w:t>
+      </w:r>
     </w:p>
     <w:p>
       <w:pPr>
@@ -402,6 +448,7 @@
           <w:ilvl w:val="0"/>
           <w:numId w:val="1"/>
         </w:numPr>
+        <w:jc w:val="both"/>
         <w:rPr>
           <w:lang w:val="en-US"/>
         </w:rPr>
@@ -422,38 +469,40 @@
           <w:ilvl w:val="1"/>
           <w:numId w:val="1"/>
         </w:numPr>
-        <w:rPr>
-          <w:lang w:val="en-US"/>
-        </w:rPr>
-      </w:pPr>
-      <w:r>
-        <w:rPr>
+        <w:jc w:val="both"/>
+        <w:rPr>
+          <w:i/>
+          <w:lang w:val="en-US"/>
+        </w:rPr>
+      </w:pPr>
+      <w:r>
+        <w:rPr>
+          <w:i/>
           <w:lang w:val="en-US"/>
         </w:rPr>
         <w:t xml:space="preserve">Is it possible to recognize patterns in which programming languages the participants are </w:t>
       </w:r>
-      <w:proofErr w:type="spellStart"/>
-      <w:r>
-        <w:rPr>
-          <w:lang w:val="en-US"/>
-        </w:rPr>
-        <w:t>proffecient</w:t>
-      </w:r>
-      <w:proofErr w:type="spellEnd"/>
-      <w:r>
-        <w:rPr>
-          <w:lang w:val="en-US"/>
-        </w:rPr>
-        <w:t xml:space="preserve"> </w:t>
-      </w:r>
-      <w:proofErr w:type="gramStart"/>
-      <w:r>
-        <w:rPr>
-          <w:lang w:val="en-US"/>
-        </w:rPr>
-        <w:t>in</w:t>
-      </w:r>
-      <w:proofErr w:type="gramEnd"/>
+      <w:r>
+        <w:rPr>
+          <w:i/>
+          <w:lang w:val="en-US"/>
+        </w:rPr>
+        <w:t>proficient</w:t>
+      </w:r>
+      <w:r>
+        <w:rPr>
+          <w:i/>
+          <w:lang w:val="en-US"/>
+        </w:rPr>
+        <w:t xml:space="preserve"> in</w:t>
+      </w:r>
+      <w:r>
+        <w:rPr>
+          <w:i/>
+          <w:lang w:val="en-US"/>
+        </w:rPr>
+        <w:t>?</w:t>
+      </w:r>
     </w:p>
     <w:p>
       <w:pPr>
@@ -462,6 +511,7 @@
           <w:ilvl w:val="0"/>
           <w:numId w:val="1"/>
         </w:numPr>
+        <w:jc w:val="both"/>
         <w:rPr>
           <w:lang w:val="en-US"/>
         </w:rPr>
@@ -480,47 +530,30 @@
           <w:ilvl w:val="1"/>
           <w:numId w:val="1"/>
         </w:numPr>
-        <w:rPr>
-          <w:lang w:val="en-US"/>
-        </w:rPr>
-      </w:pPr>
-      <w:r>
-        <w:rPr>
-          <w:lang w:val="en-US"/>
-        </w:rPr>
-        <w:t>Does answers cluster on which degree the participant is pursuing.</w:t>
-      </w:r>
-    </w:p>
-    <w:p>
-      <w:pPr>
-        <w:rPr>
-          <w:lang w:val="en-US"/>
-        </w:rPr>
-      </w:pPr>
-      <w:r>
-        <w:rPr>
-          <w:lang w:val="en-US"/>
-        </w:rPr>
-        <w:t xml:space="preserve">The program can be run from the main of </w:t>
-      </w:r>
-      <w:proofErr w:type="spellStart"/>
-      <w:r>
-        <w:rPr>
-          <w:rFonts w:ascii="Courier New" w:hAnsi="Courier New" w:cs="Courier New"/>
-          <w:lang w:val="en-US"/>
-        </w:rPr>
-        <w:t>IndividualProjectRunner</w:t>
-      </w:r>
-      <w:proofErr w:type="spellEnd"/>
-      <w:r>
-        <w:rPr>
-          <w:lang w:val="en-US"/>
-        </w:rPr>
-        <w:t xml:space="preserve"> class and every result shown in this report has been created using seed value 1 which can be provided as the first command line argument.</w:t>
-      </w:r>
-    </w:p>
-    <w:p>
-      <w:pPr>
+        <w:jc w:val="both"/>
+        <w:rPr>
+          <w:i/>
+          <w:lang w:val="en-US"/>
+        </w:rPr>
+      </w:pPr>
+      <w:r>
+        <w:rPr>
+          <w:i/>
+          <w:lang w:val="en-US"/>
+        </w:rPr>
+        <w:t>Does answers cluster on which degree the participant is pursuing</w:t>
+      </w:r>
+      <w:r>
+        <w:rPr>
+          <w:i/>
+          <w:lang w:val="en-US"/>
+        </w:rPr>
+        <w:t>?</w:t>
+      </w:r>
+    </w:p>
+    <w:p>
+      <w:pPr>
+        <w:jc w:val="both"/>
         <w:rPr>
           <w:rFonts w:asciiTheme="majorHAnsi" w:eastAsiaTheme="majorEastAsia" w:hAnsiTheme="majorHAnsi" w:cstheme="majorBidi"/>
           <w:color w:val="2E74B5" w:themeColor="accent1" w:themeShade="BF"/>
@@ -533,361 +566,393 @@
         <w:rPr>
           <w:lang w:val="en-US"/>
         </w:rPr>
-        <w:br w:type="page"/>
+        <w:t xml:space="preserve">The program can be run from the main of </w:t>
+      </w:r>
+      <w:proofErr w:type="spellStart"/>
+      <w:r>
+        <w:rPr>
+          <w:rFonts w:ascii="Courier New" w:hAnsi="Courier New" w:cs="Courier New"/>
+          <w:lang w:val="en-US"/>
+        </w:rPr>
+        <w:t>IndividualProjectRunner</w:t>
+      </w:r>
+      <w:proofErr w:type="spellEnd"/>
+      <w:r>
+        <w:rPr>
+          <w:lang w:val="en-US"/>
+        </w:rPr>
+        <w:t xml:space="preserve"> class and every result shown in this report has been created using seed value 1 which can be provided as the first command line argument.</w:t>
       </w:r>
     </w:p>
     <w:p>
       <w:pPr>
         <w:pStyle w:val="Heading1"/>
-        <w:rPr>
-          <w:lang w:val="en-US"/>
-        </w:rPr>
-      </w:pPr>
+        <w:jc w:val="both"/>
+        <w:rPr>
+          <w:lang w:val="en-US"/>
+        </w:rPr>
+      </w:pPr>
+      <w:r>
+        <w:rPr>
+          <w:lang w:val="en-US"/>
+        </w:rPr>
+        <w:t>Pre-processing</w:t>
+      </w:r>
+    </w:p>
+    <w:p>
+      <w:pPr>
+        <w:jc w:val="both"/>
+        <w:rPr>
+          <w:lang w:val="en-US"/>
+        </w:rPr>
+      </w:pPr>
+      <w:r>
+        <w:rPr>
+          <w:lang w:val="en-US"/>
+        </w:rPr>
+        <w:t xml:space="preserve">Several techniques are used in the preprocessing phase. </w:t>
+      </w:r>
+    </w:p>
+    <w:p>
+      <w:pPr>
+        <w:pStyle w:val="Heading2"/>
+        <w:jc w:val="both"/>
+        <w:rPr>
+          <w:lang w:val="en-US"/>
+        </w:rPr>
+      </w:pPr>
+      <w:r>
+        <w:rPr>
+          <w:lang w:val="en-US"/>
+        </w:rPr>
+        <w:t>Data Cleaning</w:t>
+      </w:r>
+    </w:p>
+    <w:p>
+      <w:pPr>
+        <w:jc w:val="both"/>
+        <w:rPr>
+          <w:lang w:val="en-US"/>
+        </w:rPr>
+      </w:pPr>
+      <w:r>
+        <w:rPr>
+          <w:lang w:val="en-US"/>
+        </w:rPr>
+        <w:t xml:space="preserve">Certain rules have been put up for the dimensions of the data points. For </w:t>
+      </w:r>
+      <w:r>
+        <w:rPr>
+          <w:lang w:val="en-US"/>
+        </w:rPr>
+        <w:t>example,</w:t>
+      </w:r>
+      <w:r>
+        <w:rPr>
+          <w:lang w:val="en-US"/>
+        </w:rPr>
+        <w:t xml:space="preserve"> for the numeric attribute “age” the value must be between 18 and 65 to be able to handle faulty </w:t>
+      </w:r>
+      <w:proofErr w:type="gramStart"/>
+      <w:r>
+        <w:rPr>
+          <w:lang w:val="en-US"/>
+        </w:rPr>
+        <w:t>entries</w:t>
+      </w:r>
+      <w:r>
+        <w:rPr>
+          <w:lang w:val="en-US"/>
+        </w:rPr>
+        <w:t>(</w:t>
+      </w:r>
+      <w:proofErr w:type="gramEnd"/>
+      <w:r>
+        <w:rPr>
+          <w:lang w:val="en-US"/>
+        </w:rPr>
+        <w:t xml:space="preserve">one entry had value 999 which </w:t>
+      </w:r>
+      <w:r>
+        <w:rPr>
+          <w:lang w:val="en-US"/>
+        </w:rPr>
+        <w:t>does not seem likely</w:t>
+      </w:r>
+      <w:r>
+        <w:rPr>
+          <w:lang w:val="en-US"/>
+        </w:rPr>
+        <w:t>)</w:t>
+      </w:r>
+      <w:r>
+        <w:rPr>
+          <w:lang w:val="en-US"/>
+        </w:rPr>
+        <w:t xml:space="preserve">. </w:t>
+      </w:r>
+      <w:r>
+        <w:rPr>
+          <w:lang w:val="en-US"/>
+        </w:rPr>
+        <w:t xml:space="preserve">If the data point does not abide the </w:t>
+      </w:r>
+      <w:proofErr w:type="gramStart"/>
+      <w:r>
+        <w:rPr>
+          <w:lang w:val="en-US"/>
+        </w:rPr>
+        <w:t>rules</w:t>
+      </w:r>
+      <w:proofErr w:type="gramEnd"/>
+      <w:r>
+        <w:rPr>
+          <w:lang w:val="en-US"/>
+        </w:rPr>
+        <w:t xml:space="preserve"> then the data point is not added. This is a very strict policy and could entail bias in the results.</w:t>
+      </w:r>
+    </w:p>
+    <w:p>
+      <w:pPr>
+        <w:jc w:val="both"/>
+        <w:rPr>
+          <w:lang w:val="en-US"/>
+        </w:rPr>
+      </w:pPr>
+      <w:r>
+        <w:rPr>
+          <w:lang w:val="en-US"/>
+        </w:rPr>
+        <w:t>Furthermore,</w:t>
+      </w:r>
+      <w:r>
+        <w:rPr>
+          <w:lang w:val="en-US"/>
+        </w:rPr>
+        <w:t xml:space="preserve"> most multiple choice answers have been converted to </w:t>
+      </w:r>
+      <w:proofErr w:type="spellStart"/>
+      <w:r>
+        <w:rPr>
+          <w:lang w:val="en-US"/>
+        </w:rPr>
+        <w:t>Enums</w:t>
+      </w:r>
+      <w:proofErr w:type="spellEnd"/>
+      <w:r>
+        <w:rPr>
+          <w:lang w:val="en-US"/>
+        </w:rPr>
+        <w:t xml:space="preserve"> and the </w:t>
+      </w:r>
+      <w:r>
+        <w:rPr>
+          <w:lang w:val="en-US"/>
+        </w:rPr>
+        <w:t>answer given in the “</w:t>
+      </w:r>
+      <w:r>
+        <w:rPr>
+          <w:lang w:val="en-US"/>
+        </w:rPr>
+        <w:t>other</w:t>
+      </w:r>
+      <w:r>
+        <w:rPr>
+          <w:lang w:val="en-US"/>
+        </w:rPr>
+        <w:t>”</w:t>
+      </w:r>
+      <w:r>
+        <w:rPr>
+          <w:lang w:val="en-US"/>
+        </w:rPr>
+        <w:t xml:space="preserve"> option</w:t>
+      </w:r>
+      <w:r>
+        <w:rPr>
+          <w:lang w:val="en-US"/>
+        </w:rPr>
+        <w:t xml:space="preserve"> have been discarded</w:t>
+      </w:r>
+      <w:r>
+        <w:rPr>
+          <w:lang w:val="en-US"/>
+        </w:rPr>
+        <w:t xml:space="preserve">. For the given </w:t>
+      </w:r>
+      <w:r>
+        <w:rPr>
+          <w:lang w:val="en-US"/>
+        </w:rPr>
+        <w:t>dataset,</w:t>
+      </w:r>
+      <w:r>
+        <w:rPr>
+          <w:lang w:val="en-US"/>
+        </w:rPr>
+        <w:t xml:space="preserve"> </w:t>
+      </w:r>
+      <w:r>
+        <w:rPr>
+          <w:lang w:val="en-US"/>
+        </w:rPr>
+        <w:t xml:space="preserve">the approach seem </w:t>
+      </w:r>
+      <w:r>
+        <w:rPr>
+          <w:lang w:val="en-US"/>
+        </w:rPr>
+        <w:t xml:space="preserve">fine since only two people have entered values in the other option. Should the dataset change it would be necessary to study the new data points to see if any </w:t>
+      </w:r>
+      <w:r>
+        <w:rPr>
+          <w:lang w:val="en-US"/>
+        </w:rPr>
+        <w:t xml:space="preserve">new </w:t>
+      </w:r>
+      <w:r>
+        <w:rPr>
+          <w:lang w:val="en-US"/>
+        </w:rPr>
+        <w:t>answers have been added.</w:t>
+      </w:r>
+      <w:r>
+        <w:rPr>
+          <w:lang w:val="en-US"/>
+        </w:rPr>
+        <w:t xml:space="preserve"> I</w:t>
+      </w:r>
+    </w:p>
+    <w:p>
+      <w:pPr>
+        <w:jc w:val="both"/>
+        <w:rPr>
+          <w:lang w:val="en-US"/>
+        </w:rPr>
+      </w:pPr>
+      <w:r>
+        <w:rPr>
+          <w:lang w:val="en-US"/>
+        </w:rPr>
+        <w:t xml:space="preserve">The question about which languages the participant was proficient in had no premade choices and the answers were explored. To match the same answer written in different ways multiple matches map to the same </w:t>
+      </w:r>
+      <w:proofErr w:type="spellStart"/>
+      <w:r>
+        <w:rPr>
+          <w:lang w:val="en-US"/>
+        </w:rPr>
+        <w:t>Enum</w:t>
+      </w:r>
+      <w:proofErr w:type="spellEnd"/>
+      <w:r>
+        <w:rPr>
+          <w:lang w:val="en-US"/>
+        </w:rPr>
+        <w:t xml:space="preserve"> result.</w:t>
+      </w:r>
+      <w:r>
+        <w:rPr>
+          <w:lang w:val="en-US"/>
+        </w:rPr>
+        <w:t xml:space="preserve"> The “Gender” attribute has been matched to a binary nominal attribute for either Male or Female</w:t>
+      </w:r>
+      <w:r>
+        <w:rPr>
+          <w:lang w:val="en-US"/>
+        </w:rPr>
+        <w:t xml:space="preserve"> which matches all the answers.</w:t>
+      </w:r>
+    </w:p>
+    <w:p>
+      <w:pPr>
+        <w:jc w:val="both"/>
+        <w:rPr>
+          <w:lang w:val="en-US"/>
+        </w:rPr>
+      </w:pPr>
+      <w:r>
+        <w:rPr>
+          <w:lang w:val="en-US"/>
+        </w:rPr>
+        <w:t>Several attributes have been disregarded due to time issues with fitting them to the data structures.</w:t>
+      </w:r>
+    </w:p>
+    <w:p>
+      <w:pPr>
+        <w:jc w:val="both"/>
+        <w:rPr>
+          <w:lang w:val="en-US"/>
+        </w:rPr>
+      </w:pPr>
+      <w:r>
+        <w:rPr>
+          <w:lang w:val="en-US"/>
+        </w:rPr>
+        <w:t xml:space="preserve">Most of the data cleaning can be seen in the class </w:t>
+      </w:r>
+      <w:proofErr w:type="spellStart"/>
+      <w:r>
+        <w:rPr>
+          <w:rFonts w:ascii="Courier New" w:hAnsi="Courier New" w:cs="Courier New"/>
+          <w:lang w:val="en-US"/>
+        </w:rPr>
+        <w:t>AnswerDataLoader</w:t>
+      </w:r>
+      <w:proofErr w:type="spellEnd"/>
+      <w:r>
+        <w:rPr>
+          <w:lang w:val="en-US"/>
+        </w:rPr>
+        <w:t>.</w:t>
+      </w:r>
+    </w:p>
+    <w:p>
+      <w:pPr>
+        <w:pStyle w:val="Heading2"/>
+        <w:jc w:val="both"/>
+        <w:rPr>
+          <w:lang w:val="en-US"/>
+        </w:rPr>
+      </w:pPr>
+      <w:r>
+        <w:rPr>
+          <w:lang w:val="en-US"/>
+        </w:rPr>
+        <w:t>Aggregated Data</w:t>
+      </w:r>
+    </w:p>
+    <w:p>
+      <w:pPr>
+        <w:jc w:val="both"/>
+        <w:rPr>
+          <w:lang w:val="en-US"/>
+        </w:rPr>
+      </w:pPr>
+      <w:r>
+        <w:rPr>
+          <w:lang w:val="en-US"/>
+        </w:rPr>
+        <w:t xml:space="preserve">The three data types which consists of multiple answers, proficient languages, commute means, and games played are also represented in another attribute describing the amount of </w:t>
+      </w:r>
+      <w:r>
+        <w:rPr>
+          <w:lang w:val="en-US"/>
+        </w:rPr>
+        <w:t xml:space="preserve">these values. This </w:t>
+      </w:r>
       <w:r>
         <w:rPr>
           <w:lang w:val="en-US"/>
         </w:rPr>
         <w:lastRenderedPageBreak/>
-        <w:t>Pre-processing</w:t>
-      </w:r>
-    </w:p>
-    <w:p>
-      <w:pPr>
-        <w:rPr>
-          <w:lang w:val="en-US"/>
-        </w:rPr>
-      </w:pPr>
-      <w:r>
-        <w:rPr>
-          <w:lang w:val="en-US"/>
-        </w:rPr>
-        <w:t xml:space="preserve">Several techniques are used in the preprocessing phase. </w:t>
+        <w:t>allows us to remove the sequences in some of the algorithms while still having some reduction of the same data.</w:t>
       </w:r>
     </w:p>
     <w:p>
       <w:pPr>
         <w:pStyle w:val="Heading2"/>
-        <w:rPr>
-          <w:lang w:val="en-US"/>
-        </w:rPr>
-      </w:pPr>
-      <w:r>
-        <w:rPr>
-          <w:lang w:val="en-US"/>
-        </w:rPr>
-        <w:t>Data Cleaning</w:t>
-      </w:r>
-    </w:p>
-    <w:p>
-      <w:pPr>
-        <w:rPr>
-          <w:lang w:val="en-US"/>
-        </w:rPr>
-      </w:pPr>
-      <w:r>
-        <w:rPr>
-          <w:lang w:val="en-US"/>
-        </w:rPr>
-        <w:t xml:space="preserve">Certain rules have been put up for the dimensions of the data points. For </w:t>
-      </w:r>
-      <w:r>
-        <w:rPr>
-          <w:lang w:val="en-US"/>
-        </w:rPr>
-        <w:t>example,</w:t>
-      </w:r>
-      <w:r>
-        <w:rPr>
-          <w:lang w:val="en-US"/>
-        </w:rPr>
-        <w:t xml:space="preserve"> for the numeric attribute “age” the value must be between 18 and 65 to be able to handle faulty </w:t>
-      </w:r>
-      <w:proofErr w:type="gramStart"/>
-      <w:r>
-        <w:rPr>
-          <w:lang w:val="en-US"/>
-        </w:rPr>
-        <w:t>entries</w:t>
-      </w:r>
-      <w:r>
-        <w:rPr>
-          <w:lang w:val="en-US"/>
-        </w:rPr>
-        <w:t>(</w:t>
-      </w:r>
-      <w:proofErr w:type="gramEnd"/>
-      <w:r>
-        <w:rPr>
-          <w:lang w:val="en-US"/>
-        </w:rPr>
-        <w:t xml:space="preserve">one entry had value 999 which </w:t>
-      </w:r>
-      <w:r>
-        <w:rPr>
-          <w:lang w:val="en-US"/>
-        </w:rPr>
-        <w:t>does not seem likely</w:t>
-      </w:r>
-      <w:r>
-        <w:rPr>
-          <w:lang w:val="en-US"/>
-        </w:rPr>
-        <w:t>)</w:t>
-      </w:r>
-      <w:r>
-        <w:rPr>
-          <w:lang w:val="en-US"/>
-        </w:rPr>
-        <w:t xml:space="preserve">. </w:t>
-      </w:r>
-      <w:r>
-        <w:rPr>
-          <w:lang w:val="en-US"/>
-        </w:rPr>
-        <w:t xml:space="preserve">If the data point does not abide the </w:t>
-      </w:r>
-      <w:proofErr w:type="gramStart"/>
-      <w:r>
-        <w:rPr>
-          <w:lang w:val="en-US"/>
-        </w:rPr>
-        <w:t>rules</w:t>
-      </w:r>
-      <w:proofErr w:type="gramEnd"/>
-      <w:r>
-        <w:rPr>
-          <w:lang w:val="en-US"/>
-        </w:rPr>
-        <w:t xml:space="preserve"> then the data point is not added. This is a very strict policy and could entail bias in the results.</w:t>
-      </w:r>
-    </w:p>
-    <w:p>
-      <w:pPr>
-        <w:rPr>
-          <w:lang w:val="en-US"/>
-        </w:rPr>
-      </w:pPr>
-      <w:r>
-        <w:rPr>
-          <w:lang w:val="en-US"/>
-        </w:rPr>
-        <w:t>Furthermore,</w:t>
-      </w:r>
-      <w:r>
-        <w:rPr>
-          <w:lang w:val="en-US"/>
-        </w:rPr>
-        <w:t xml:space="preserve"> most multiple choice answers have been converted to </w:t>
-      </w:r>
-      <w:proofErr w:type="spellStart"/>
-      <w:r>
-        <w:rPr>
-          <w:lang w:val="en-US"/>
-        </w:rPr>
-        <w:t>Enums</w:t>
-      </w:r>
-      <w:proofErr w:type="spellEnd"/>
-      <w:r>
-        <w:rPr>
-          <w:lang w:val="en-US"/>
-        </w:rPr>
-        <w:t xml:space="preserve"> and the </w:t>
-      </w:r>
-      <w:r>
-        <w:rPr>
-          <w:lang w:val="en-US"/>
-        </w:rPr>
-        <w:t>answer given in the “</w:t>
-      </w:r>
-      <w:r>
-        <w:rPr>
-          <w:lang w:val="en-US"/>
-        </w:rPr>
-        <w:t>other</w:t>
-      </w:r>
-      <w:r>
-        <w:rPr>
-          <w:lang w:val="en-US"/>
-        </w:rPr>
-        <w:t>”</w:t>
-      </w:r>
-      <w:r>
-        <w:rPr>
-          <w:lang w:val="en-US"/>
-        </w:rPr>
-        <w:t xml:space="preserve"> option</w:t>
-      </w:r>
-      <w:r>
-        <w:rPr>
-          <w:lang w:val="en-US"/>
-        </w:rPr>
-        <w:t xml:space="preserve"> have been discarded</w:t>
-      </w:r>
-      <w:r>
-        <w:rPr>
-          <w:lang w:val="en-US"/>
-        </w:rPr>
-        <w:t xml:space="preserve">. For the given </w:t>
-      </w:r>
-      <w:r>
-        <w:rPr>
-          <w:lang w:val="en-US"/>
-        </w:rPr>
-        <w:t>dataset,</w:t>
-      </w:r>
-      <w:r>
-        <w:rPr>
-          <w:lang w:val="en-US"/>
-        </w:rPr>
-        <w:t xml:space="preserve"> </w:t>
-      </w:r>
-      <w:r>
-        <w:rPr>
-          <w:lang w:val="en-US"/>
-        </w:rPr>
-        <w:t xml:space="preserve">the approach seem </w:t>
-      </w:r>
-      <w:r>
-        <w:rPr>
-          <w:lang w:val="en-US"/>
-        </w:rPr>
-        <w:t xml:space="preserve">fine since only two people have entered values in the other option. Should the dataset change it would be necessary to study the new data points to see if any </w:t>
-      </w:r>
-      <w:r>
-        <w:rPr>
-          <w:lang w:val="en-US"/>
-        </w:rPr>
-        <w:t xml:space="preserve">new </w:t>
-      </w:r>
-      <w:r>
-        <w:rPr>
-          <w:lang w:val="en-US"/>
-        </w:rPr>
-        <w:t>answers have been added.</w:t>
-      </w:r>
-      <w:r>
-        <w:rPr>
-          <w:lang w:val="en-US"/>
-        </w:rPr>
-        <w:t xml:space="preserve"> I</w:t>
-      </w:r>
-    </w:p>
-    <w:p>
-      <w:pPr>
-        <w:rPr>
-          <w:lang w:val="en-US"/>
-        </w:rPr>
-      </w:pPr>
-      <w:r>
-        <w:rPr>
-          <w:lang w:val="en-US"/>
-        </w:rPr>
-        <w:t xml:space="preserve">The question about which languages the participant was proficient in had no premade choices and the answers were explored. To match the same answer written in different ways multiple matches map to the same </w:t>
-      </w:r>
-      <w:proofErr w:type="spellStart"/>
-      <w:r>
-        <w:rPr>
-          <w:lang w:val="en-US"/>
-        </w:rPr>
-        <w:t>Enum</w:t>
-      </w:r>
-      <w:proofErr w:type="spellEnd"/>
-      <w:r>
-        <w:rPr>
-          <w:lang w:val="en-US"/>
-        </w:rPr>
-        <w:t xml:space="preserve"> result.</w:t>
-      </w:r>
-      <w:r>
-        <w:rPr>
-          <w:lang w:val="en-US"/>
-        </w:rPr>
-        <w:t xml:space="preserve"> The “Gender” attribute has been matched to a binary nominal attribute for either Male or Female</w:t>
-      </w:r>
-      <w:r>
-        <w:rPr>
-          <w:lang w:val="en-US"/>
-        </w:rPr>
-        <w:t xml:space="preserve"> which matches all the answers.</w:t>
-      </w:r>
-    </w:p>
-    <w:p>
-      <w:pPr>
-        <w:rPr>
-          <w:lang w:val="en-US"/>
-        </w:rPr>
-      </w:pPr>
-      <w:r>
-        <w:rPr>
-          <w:lang w:val="en-US"/>
-        </w:rPr>
-        <w:t>Several attributes have been disregarded due to time issues with fitting them to the data structures.</w:t>
-      </w:r>
-    </w:p>
-    <w:p>
-      <w:pPr>
-        <w:rPr>
-          <w:lang w:val="en-US"/>
-        </w:rPr>
-      </w:pPr>
-      <w:r>
-        <w:rPr>
-          <w:lang w:val="en-US"/>
-        </w:rPr>
-        <w:t xml:space="preserve">Most of the data cleaning can be seen in the class </w:t>
-      </w:r>
-      <w:proofErr w:type="spellStart"/>
-      <w:r>
-        <w:rPr>
-          <w:rFonts w:ascii="Courier New" w:hAnsi="Courier New" w:cs="Courier New"/>
-          <w:lang w:val="en-US"/>
-        </w:rPr>
-        <w:t>AnswerDataLoader</w:t>
-      </w:r>
-      <w:proofErr w:type="spellEnd"/>
-      <w:r>
-        <w:rPr>
-          <w:lang w:val="en-US"/>
-        </w:rPr>
-        <w:t>.</w:t>
-      </w:r>
-    </w:p>
-    <w:p>
-      <w:pPr>
-        <w:pStyle w:val="Heading2"/>
-        <w:rPr>
-          <w:lang w:val="en-US"/>
-        </w:rPr>
-      </w:pPr>
-      <w:r>
-        <w:rPr>
-          <w:lang w:val="en-US"/>
-        </w:rPr>
-        <w:t>Aggregated Data</w:t>
-      </w:r>
-    </w:p>
-    <w:p>
-      <w:pPr>
-        <w:rPr>
-          <w:lang w:val="en-US"/>
-        </w:rPr>
-      </w:pPr>
-      <w:r>
-        <w:rPr>
-          <w:lang w:val="en-US"/>
-        </w:rPr>
-        <w:t xml:space="preserve">The three data types which consists of multiple answers, proficient languages, commute means, and games played are also represented in another attribute describing the amount of </w:t>
-      </w:r>
-      <w:r>
-        <w:rPr>
-          <w:lang w:val="en-US"/>
-        </w:rPr>
-        <w:t>these values. This allows us to remove the sequences in some of the algorithms while still having some reduction of the same data.</w:t>
-      </w:r>
-    </w:p>
-    <w:p>
-      <w:pPr>
-        <w:pStyle w:val="Heading2"/>
+        <w:jc w:val="both"/>
         <w:rPr>
           <w:lang w:val="en-US"/>
         </w:rPr>
@@ -901,92 +966,7 @@
     </w:p>
     <w:p>
       <w:pPr>
-        <w:rPr>
-          <w:lang w:val="en-US"/>
-        </w:rPr>
-      </w:pPr>
-      <w:r>
-        <w:rPr>
-          <w:lang w:val="en-US"/>
-        </w:rPr>
-        <w:t xml:space="preserve">Both the only original </w:t>
-      </w:r>
-      <w:r>
-        <w:rPr>
-          <w:lang w:val="en-US"/>
-        </w:rPr>
-        <w:t>n</w:t>
-      </w:r>
-      <w:r>
-        <w:rPr>
-          <w:lang w:val="en-US"/>
-        </w:rPr>
-        <w:t>um</w:t>
-      </w:r>
-      <w:r>
-        <w:rPr>
-          <w:lang w:val="en-US"/>
-        </w:rPr>
-        <w:t>eric value “age”</w:t>
-      </w:r>
-      <w:r>
-        <w:rPr>
-          <w:lang w:val="en-US"/>
-        </w:rPr>
-        <w:t xml:space="preserve"> and the aggregated</w:t>
-      </w:r>
-      <w:r>
-        <w:rPr>
-          <w:lang w:val="en-US"/>
-        </w:rPr>
-        <w:t xml:space="preserve"> attribute</w:t>
-      </w:r>
-      <w:r>
-        <w:rPr>
-          <w:lang w:val="en-US"/>
-        </w:rPr>
-        <w:t>s</w:t>
-      </w:r>
-      <w:r>
-        <w:rPr>
-          <w:lang w:val="en-US"/>
-        </w:rPr>
-        <w:t xml:space="preserve"> </w:t>
-      </w:r>
-      <w:r>
-        <w:rPr>
-          <w:lang w:val="en-US"/>
-        </w:rPr>
-        <w:t xml:space="preserve">are </w:t>
-      </w:r>
-      <w:r>
-        <w:rPr>
-          <w:lang w:val="en-US"/>
-        </w:rPr>
-        <w:t>normalized after</w:t>
-      </w:r>
-      <w:r>
-        <w:rPr>
-          <w:lang w:val="en-US"/>
-        </w:rPr>
-        <w:t xml:space="preserve"> the outliers have been removed to ensure less skewed results. Normalization can be seen in the class </w:t>
-      </w:r>
-      <w:r>
-        <w:rPr>
-          <w:rFonts w:ascii="Courier New" w:hAnsi="Courier New" w:cs="Courier New"/>
-          <w:lang w:val="en-US"/>
-        </w:rPr>
-        <w:t>Normalizer</w:t>
-      </w:r>
-      <w:r>
-        <w:rPr>
-          <w:lang w:val="en-US"/>
-        </w:rPr>
-        <w:t>.</w:t>
-      </w:r>
-    </w:p>
-    <w:p>
-      <w:pPr>
+        <w:jc w:val="both"/>
         <w:rPr>
           <w:rFonts w:asciiTheme="majorHAnsi" w:eastAsiaTheme="majorEastAsia" w:hAnsiTheme="majorHAnsi" w:cstheme="majorBidi"/>
           <w:color w:val="2E74B5" w:themeColor="accent1" w:themeShade="BF"/>
@@ -999,26 +979,100 @@
         <w:rPr>
           <w:lang w:val="en-US"/>
         </w:rPr>
-        <w:br w:type="page"/>
+        <w:t xml:space="preserve">Both the only original </w:t>
+      </w:r>
+      <w:r>
+        <w:rPr>
+          <w:lang w:val="en-US"/>
+        </w:rPr>
+        <w:t>n</w:t>
+      </w:r>
+      <w:r>
+        <w:rPr>
+          <w:lang w:val="en-US"/>
+        </w:rPr>
+        <w:t>um</w:t>
+      </w:r>
+      <w:r>
+        <w:rPr>
+          <w:lang w:val="en-US"/>
+        </w:rPr>
+        <w:t>eric value “age”</w:t>
+      </w:r>
+      <w:r>
+        <w:rPr>
+          <w:lang w:val="en-US"/>
+        </w:rPr>
+        <w:t xml:space="preserve"> and the aggregated</w:t>
+      </w:r>
+      <w:r>
+        <w:rPr>
+          <w:lang w:val="en-US"/>
+        </w:rPr>
+        <w:t xml:space="preserve"> attribute</w:t>
+      </w:r>
+      <w:r>
+        <w:rPr>
+          <w:lang w:val="en-US"/>
+        </w:rPr>
+        <w:t>s</w:t>
+      </w:r>
+      <w:r>
+        <w:rPr>
+          <w:lang w:val="en-US"/>
+        </w:rPr>
+        <w:t xml:space="preserve"> </w:t>
+      </w:r>
+      <w:r>
+        <w:rPr>
+          <w:lang w:val="en-US"/>
+        </w:rPr>
+        <w:t xml:space="preserve">are </w:t>
+      </w:r>
+      <w:r>
+        <w:rPr>
+          <w:lang w:val="en-US"/>
+        </w:rPr>
+        <w:t>normalized after</w:t>
+      </w:r>
+      <w:r>
+        <w:rPr>
+          <w:lang w:val="en-US"/>
+        </w:rPr>
+        <w:t xml:space="preserve"> the outliers have been removed to ensure less skewed results. Normalization can be seen in the class </w:t>
+      </w:r>
+      <w:r>
+        <w:rPr>
+          <w:rFonts w:ascii="Courier New" w:hAnsi="Courier New" w:cs="Courier New"/>
+          <w:lang w:val="en-US"/>
+        </w:rPr>
+        <w:t>Normalizer</w:t>
+      </w:r>
+      <w:r>
+        <w:rPr>
+          <w:lang w:val="en-US"/>
+        </w:rPr>
+        <w:t>.</w:t>
       </w:r>
     </w:p>
     <w:p>
       <w:pPr>
         <w:pStyle w:val="Heading1"/>
-        <w:rPr>
-          <w:lang w:val="en-US"/>
-        </w:rPr>
-      </w:pPr>
-      <w:r>
-        <w:rPr>
-          <w:lang w:val="en-US"/>
-        </w:rPr>
-        <w:lastRenderedPageBreak/>
+        <w:jc w:val="both"/>
+        <w:rPr>
+          <w:lang w:val="en-US"/>
+        </w:rPr>
+      </w:pPr>
+      <w:r>
+        <w:rPr>
+          <w:lang w:val="en-US"/>
+        </w:rPr>
         <w:t>Classification</w:t>
       </w:r>
     </w:p>
     <w:p>
       <w:pPr>
+        <w:jc w:val="both"/>
         <w:rPr>
           <w:lang w:val="en-US"/>
         </w:rPr>
@@ -1077,50 +1131,737 @@
         <w:rPr>
           <w:lang w:val="en-US"/>
         </w:rPr>
+        <w:t xml:space="preserve"> methods and a training sample size of 48, and test size of 17 is used.</w:t>
+      </w:r>
+      <w:r>
+        <w:rPr>
+          <w:lang w:val="en-US"/>
+        </w:rPr>
         <w:t xml:space="preserve"> </w:t>
       </w:r>
     </w:p>
-    <w:p>
-      <w:pPr>
-        <w:pStyle w:val="Heading2"/>
-        <w:rPr>
-          <w:lang w:val="en-US"/>
-        </w:rPr>
-      </w:pPr>
-      <w:r>
-        <w:rPr>
-          <w:lang w:val="en-US"/>
-        </w:rPr>
-        <w:t xml:space="preserve">K-Nearest </w:t>
-      </w:r>
-      <w:r>
-        <w:rPr>
-          <w:lang w:val="en-US"/>
-        </w:rPr>
-        <w:t>Neighbors</w:t>
-      </w:r>
-    </w:p>
-    <w:p>
-      <w:pPr>
-        <w:rPr>
-          <w:lang w:val="en-US"/>
-        </w:rPr>
-      </w:pPr>
-      <w:bookmarkStart w:id="0" w:name="_GoBack"/>
-      <w:bookmarkEnd w:id="0"/>
-    </w:p>
-    <w:p>
-      <w:pPr>
-        <w:pStyle w:val="Heading2"/>
-        <w:rPr>
-          <w:lang w:val="en-US"/>
-        </w:rPr>
-      </w:pPr>
-      <w:r>
-        <w:rPr>
-          <w:lang w:val="en-US"/>
-        </w:rPr>
-        <w:t>ID3</w:t>
+    <w:tbl>
+      <w:tblPr>
+        <w:tblStyle w:val="TableGrid"/>
+        <w:tblW w:w="0" w:type="auto"/>
+        <w:jc w:val="center"/>
+        <w:tblLook w:val="04A0" w:firstRow="1" w:lastRow="0" w:firstColumn="1" w:lastColumn="0" w:noHBand="0" w:noVBand="1"/>
+      </w:tblPr>
+      <w:tblGrid>
+        <w:gridCol w:w="2263"/>
+        <w:gridCol w:w="2410"/>
+        <w:gridCol w:w="1843"/>
+      </w:tblGrid>
+      <w:tr>
+        <w:trPr>
+          <w:jc w:val="center"/>
+        </w:trPr>
+        <w:tc>
+          <w:tcPr>
+            <w:tcW w:w="2263" w:type="dxa"/>
+          </w:tcPr>
+          <w:p>
+            <w:pPr>
+              <w:rPr>
+                <w:lang w:val="en-US"/>
+              </w:rPr>
+            </w:pPr>
+          </w:p>
+        </w:tc>
+        <w:tc>
+          <w:tcPr>
+            <w:tcW w:w="2410" w:type="dxa"/>
+          </w:tcPr>
+          <w:p>
+            <w:pPr>
+              <w:rPr>
+                <w:b/>
+                <w:lang w:val="en-US"/>
+              </w:rPr>
+            </w:pPr>
+            <w:r>
+              <w:rPr>
+                <w:b/>
+                <w:lang w:val="en-US"/>
+              </w:rPr>
+              <w:t xml:space="preserve">K-Nearest neighbors </w:t>
+            </w:r>
+          </w:p>
+        </w:tc>
+        <w:tc>
+          <w:tcPr>
+            <w:tcW w:w="1843" w:type="dxa"/>
+          </w:tcPr>
+          <w:p>
+            <w:pPr>
+              <w:rPr>
+                <w:b/>
+                <w:lang w:val="en-US"/>
+              </w:rPr>
+            </w:pPr>
+            <w:r>
+              <w:rPr>
+                <w:b/>
+                <w:lang w:val="en-US"/>
+              </w:rPr>
+              <w:t>ID3</w:t>
+            </w:r>
+          </w:p>
+        </w:tc>
+      </w:tr>
+      <w:tr>
+        <w:trPr>
+          <w:jc w:val="center"/>
+        </w:trPr>
+        <w:tc>
+          <w:tcPr>
+            <w:tcW w:w="2263" w:type="dxa"/>
+          </w:tcPr>
+          <w:p>
+            <w:pPr>
+              <w:rPr>
+                <w:lang w:val="en-US"/>
+              </w:rPr>
+            </w:pPr>
+            <w:r>
+              <w:rPr>
+                <w:lang w:val="en-US"/>
+              </w:rPr>
+              <w:t>True positives</w:t>
+            </w:r>
+            <w:r>
+              <w:rPr>
+                <w:lang w:val="en-US"/>
+              </w:rPr>
+              <w:t>(female)</w:t>
+            </w:r>
+          </w:p>
+        </w:tc>
+        <w:tc>
+          <w:tcPr>
+            <w:tcW w:w="2410" w:type="dxa"/>
+          </w:tcPr>
+          <w:p>
+            <w:pPr>
+              <w:rPr>
+                <w:lang w:val="en-US"/>
+              </w:rPr>
+            </w:pPr>
+            <w:r>
+              <w:rPr>
+                <w:lang w:val="en-US"/>
+              </w:rPr>
+              <w:t>3</w:t>
+            </w:r>
+          </w:p>
+        </w:tc>
+        <w:tc>
+          <w:tcPr>
+            <w:tcW w:w="1843" w:type="dxa"/>
+          </w:tcPr>
+          <w:p>
+            <w:pPr>
+              <w:rPr>
+                <w:lang w:val="en-US"/>
+              </w:rPr>
+            </w:pPr>
+            <w:r>
+              <w:rPr>
+                <w:lang w:val="en-US"/>
+              </w:rPr>
+              <w:t>0</w:t>
+            </w:r>
+          </w:p>
+        </w:tc>
+      </w:tr>
+      <w:tr>
+        <w:trPr>
+          <w:jc w:val="center"/>
+        </w:trPr>
+        <w:tc>
+          <w:tcPr>
+            <w:tcW w:w="2263" w:type="dxa"/>
+          </w:tcPr>
+          <w:p>
+            <w:pPr>
+              <w:rPr>
+                <w:lang w:val="en-US"/>
+              </w:rPr>
+            </w:pPr>
+            <w:r>
+              <w:rPr>
+                <w:lang w:val="en-US"/>
+              </w:rPr>
+              <w:t>False positives</w:t>
+            </w:r>
+          </w:p>
+        </w:tc>
+        <w:tc>
+          <w:tcPr>
+            <w:tcW w:w="2410" w:type="dxa"/>
+          </w:tcPr>
+          <w:p>
+            <w:pPr>
+              <w:rPr>
+                <w:lang w:val="en-US"/>
+              </w:rPr>
+            </w:pPr>
+            <w:r>
+              <w:rPr>
+                <w:lang w:val="en-US"/>
+              </w:rPr>
+              <w:t>1</w:t>
+            </w:r>
+          </w:p>
+        </w:tc>
+        <w:tc>
+          <w:tcPr>
+            <w:tcW w:w="1843" w:type="dxa"/>
+          </w:tcPr>
+          <w:p>
+            <w:pPr>
+              <w:rPr>
+                <w:lang w:val="en-US"/>
+              </w:rPr>
+            </w:pPr>
+            <w:r>
+              <w:rPr>
+                <w:lang w:val="en-US"/>
+              </w:rPr>
+              <w:t>4</w:t>
+            </w:r>
+          </w:p>
+        </w:tc>
+      </w:tr>
+      <w:tr>
+        <w:trPr>
+          <w:jc w:val="center"/>
+        </w:trPr>
+        <w:tc>
+          <w:tcPr>
+            <w:tcW w:w="2263" w:type="dxa"/>
+          </w:tcPr>
+          <w:p>
+            <w:pPr>
+              <w:rPr>
+                <w:lang w:val="en-US"/>
+              </w:rPr>
+            </w:pPr>
+            <w:r>
+              <w:rPr>
+                <w:lang w:val="en-US"/>
+              </w:rPr>
+              <w:t>True negatives</w:t>
+            </w:r>
+            <w:r>
+              <w:rPr>
+                <w:lang w:val="en-US"/>
+              </w:rPr>
+              <w:t xml:space="preserve"> (male)</w:t>
+            </w:r>
+          </w:p>
+        </w:tc>
+        <w:tc>
+          <w:tcPr>
+            <w:tcW w:w="2410" w:type="dxa"/>
+          </w:tcPr>
+          <w:p>
+            <w:pPr>
+              <w:rPr>
+                <w:lang w:val="en-US"/>
+              </w:rPr>
+            </w:pPr>
+            <w:r>
+              <w:rPr>
+                <w:lang w:val="en-US"/>
+              </w:rPr>
+              <w:t>13</w:t>
+            </w:r>
+          </w:p>
+        </w:tc>
+        <w:tc>
+          <w:tcPr>
+            <w:tcW w:w="1843" w:type="dxa"/>
+          </w:tcPr>
+          <w:p>
+            <w:pPr>
+              <w:rPr>
+                <w:lang w:val="en-US"/>
+              </w:rPr>
+            </w:pPr>
+            <w:r>
+              <w:rPr>
+                <w:lang w:val="en-US"/>
+              </w:rPr>
+              <w:t>13</w:t>
+            </w:r>
+          </w:p>
+        </w:tc>
+      </w:tr>
+      <w:tr>
+        <w:trPr>
+          <w:jc w:val="center"/>
+        </w:trPr>
+        <w:tc>
+          <w:tcPr>
+            <w:tcW w:w="2263" w:type="dxa"/>
+          </w:tcPr>
+          <w:p>
+            <w:pPr>
+              <w:rPr>
+                <w:lang w:val="en-US"/>
+              </w:rPr>
+            </w:pPr>
+            <w:r>
+              <w:rPr>
+                <w:lang w:val="en-US"/>
+              </w:rPr>
+              <w:t>False negatives</w:t>
+            </w:r>
+          </w:p>
+        </w:tc>
+        <w:tc>
+          <w:tcPr>
+            <w:tcW w:w="2410" w:type="dxa"/>
+          </w:tcPr>
+          <w:p>
+            <w:pPr>
+              <w:rPr>
+                <w:lang w:val="en-US"/>
+              </w:rPr>
+            </w:pPr>
+            <w:r>
+              <w:rPr>
+                <w:lang w:val="en-US"/>
+              </w:rPr>
+              <w:t>0</w:t>
+            </w:r>
+          </w:p>
+        </w:tc>
+        <w:tc>
+          <w:tcPr>
+            <w:tcW w:w="1843" w:type="dxa"/>
+          </w:tcPr>
+          <w:p>
+            <w:pPr>
+              <w:rPr>
+                <w:lang w:val="en-US"/>
+              </w:rPr>
+            </w:pPr>
+            <w:r>
+              <w:rPr>
+                <w:lang w:val="en-US"/>
+              </w:rPr>
+              <w:t>0</w:t>
+            </w:r>
+          </w:p>
+        </w:tc>
+      </w:tr>
+      <w:tr>
+        <w:trPr>
+          <w:jc w:val="center"/>
+        </w:trPr>
+        <w:tc>
+          <w:tcPr>
+            <w:tcW w:w="2263" w:type="dxa"/>
+          </w:tcPr>
+          <w:p>
+            <w:pPr>
+              <w:rPr>
+                <w:lang w:val="en-US"/>
+              </w:rPr>
+            </w:pPr>
+            <w:r>
+              <w:rPr>
+                <w:lang w:val="en-US"/>
+              </w:rPr>
+              <w:t>Accuracy</w:t>
+            </w:r>
+          </w:p>
+        </w:tc>
+        <w:tc>
+          <w:tcPr>
+            <w:tcW w:w="2410" w:type="dxa"/>
+          </w:tcPr>
+          <w:p>
+            <w:pPr>
+              <w:rPr>
+                <w:lang w:val="en-US"/>
+              </w:rPr>
+            </w:pPr>
+            <w:r>
+              <w:rPr>
+                <w:lang w:val="en-US"/>
+              </w:rPr>
+              <w:t>94</w:t>
+            </w:r>
+            <w:r>
+              <w:rPr>
+                <w:lang w:val="en-US"/>
+              </w:rPr>
+              <w:t>.</w:t>
+            </w:r>
+            <w:r>
+              <w:rPr>
+                <w:lang w:val="en-US"/>
+              </w:rPr>
+              <w:t>1</w:t>
+            </w:r>
+            <w:r>
+              <w:rPr>
+                <w:lang w:val="en-US"/>
+              </w:rPr>
+              <w:t>%</w:t>
+            </w:r>
+          </w:p>
+        </w:tc>
+        <w:tc>
+          <w:tcPr>
+            <w:tcW w:w="1843" w:type="dxa"/>
+          </w:tcPr>
+          <w:p>
+            <w:pPr>
+              <w:rPr>
+                <w:lang w:val="en-US"/>
+              </w:rPr>
+            </w:pPr>
+            <w:r>
+              <w:rPr>
+                <w:lang w:val="en-US"/>
+              </w:rPr>
+              <w:t>76.4%</w:t>
+            </w:r>
+          </w:p>
+        </w:tc>
+      </w:tr>
+      <w:tr>
+        <w:trPr>
+          <w:jc w:val="center"/>
+        </w:trPr>
+        <w:tc>
+          <w:tcPr>
+            <w:tcW w:w="2263" w:type="dxa"/>
+          </w:tcPr>
+          <w:p>
+            <w:pPr>
+              <w:rPr>
+                <w:lang w:val="en-US"/>
+              </w:rPr>
+            </w:pPr>
+            <w:r>
+              <w:rPr>
+                <w:lang w:val="en-US"/>
+              </w:rPr>
+              <w:t>Error rate</w:t>
+            </w:r>
+          </w:p>
+        </w:tc>
+        <w:tc>
+          <w:tcPr>
+            <w:tcW w:w="2410" w:type="dxa"/>
+          </w:tcPr>
+          <w:p>
+            <w:pPr>
+              <w:rPr>
+                <w:lang w:val="en-US"/>
+              </w:rPr>
+            </w:pPr>
+            <w:r>
+              <w:rPr>
+                <w:lang w:val="en-US"/>
+              </w:rPr>
+              <w:t>5.88%</w:t>
+            </w:r>
+          </w:p>
+        </w:tc>
+        <w:tc>
+          <w:tcPr>
+            <w:tcW w:w="1843" w:type="dxa"/>
+          </w:tcPr>
+          <w:p>
+            <w:pPr>
+              <w:rPr>
+                <w:lang w:val="en-US"/>
+              </w:rPr>
+            </w:pPr>
+            <w:r>
+              <w:rPr>
+                <w:lang w:val="en-US"/>
+              </w:rPr>
+              <w:t>23.5%</w:t>
+            </w:r>
+          </w:p>
+        </w:tc>
+      </w:tr>
+      <w:tr>
+        <w:trPr>
+          <w:jc w:val="center"/>
+        </w:trPr>
+        <w:tc>
+          <w:tcPr>
+            <w:tcW w:w="2263" w:type="dxa"/>
+          </w:tcPr>
+          <w:p>
+            <w:pPr>
+              <w:rPr>
+                <w:lang w:val="en-US"/>
+              </w:rPr>
+            </w:pPr>
+            <w:r>
+              <w:rPr>
+                <w:lang w:val="en-US"/>
+              </w:rPr>
+              <w:t>Sensitivity</w:t>
+            </w:r>
+          </w:p>
+        </w:tc>
+        <w:tc>
+          <w:tcPr>
+            <w:tcW w:w="2410" w:type="dxa"/>
+          </w:tcPr>
+          <w:p>
+            <w:pPr>
+              <w:rPr>
+                <w:lang w:val="en-US"/>
+              </w:rPr>
+            </w:pPr>
+            <w:r>
+              <w:rPr>
+                <w:lang w:val="en-US"/>
+              </w:rPr>
+              <w:t>75.0%</w:t>
+            </w:r>
+          </w:p>
+        </w:tc>
+        <w:tc>
+          <w:tcPr>
+            <w:tcW w:w="1843" w:type="dxa"/>
+          </w:tcPr>
+          <w:p>
+            <w:pPr>
+              <w:rPr>
+                <w:lang w:val="en-US"/>
+              </w:rPr>
+            </w:pPr>
+            <w:r>
+              <w:rPr>
+                <w:lang w:val="en-US"/>
+              </w:rPr>
+              <w:t>0.0%</w:t>
+            </w:r>
+          </w:p>
+        </w:tc>
+      </w:tr>
+      <w:tr>
+        <w:trPr>
+          <w:jc w:val="center"/>
+        </w:trPr>
+        <w:tc>
+          <w:tcPr>
+            <w:tcW w:w="2263" w:type="dxa"/>
+          </w:tcPr>
+          <w:p>
+            <w:pPr>
+              <w:rPr>
+                <w:lang w:val="en-US"/>
+              </w:rPr>
+            </w:pPr>
+            <w:r>
+              <w:rPr>
+                <w:lang w:val="en-US"/>
+              </w:rPr>
+              <w:t>Specificity</w:t>
+            </w:r>
+          </w:p>
+        </w:tc>
+        <w:tc>
+          <w:tcPr>
+            <w:tcW w:w="2410" w:type="dxa"/>
+          </w:tcPr>
+          <w:p>
+            <w:pPr>
+              <w:rPr>
+                <w:lang w:val="en-US"/>
+              </w:rPr>
+            </w:pPr>
+            <w:r>
+              <w:rPr>
+                <w:lang w:val="en-US"/>
+              </w:rPr>
+              <w:t>100%</w:t>
+            </w:r>
+          </w:p>
+        </w:tc>
+        <w:tc>
+          <w:tcPr>
+            <w:tcW w:w="1843" w:type="dxa"/>
+          </w:tcPr>
+          <w:p>
+            <w:pPr>
+              <w:rPr>
+                <w:lang w:val="en-US"/>
+              </w:rPr>
+            </w:pPr>
+            <w:r>
+              <w:rPr>
+                <w:lang w:val="en-US"/>
+              </w:rPr>
+              <w:t>1.0%</w:t>
+            </w:r>
+          </w:p>
+        </w:tc>
+      </w:tr>
+      <w:tr>
+        <w:trPr>
+          <w:jc w:val="center"/>
+        </w:trPr>
+        <w:tc>
+          <w:tcPr>
+            <w:tcW w:w="2263" w:type="dxa"/>
+          </w:tcPr>
+          <w:p>
+            <w:pPr>
+              <w:rPr>
+                <w:lang w:val="en-US"/>
+              </w:rPr>
+            </w:pPr>
+            <w:r>
+              <w:rPr>
+                <w:lang w:val="en-US"/>
+              </w:rPr>
+              <w:t>Precision</w:t>
+            </w:r>
+          </w:p>
+        </w:tc>
+        <w:tc>
+          <w:tcPr>
+            <w:tcW w:w="2410" w:type="dxa"/>
+          </w:tcPr>
+          <w:p>
+            <w:pPr>
+              <w:rPr>
+                <w:lang w:val="en-US"/>
+              </w:rPr>
+            </w:pPr>
+            <w:r>
+              <w:rPr>
+                <w:lang w:val="en-US"/>
+              </w:rPr>
+              <w:t>75.0%</w:t>
+            </w:r>
+          </w:p>
+        </w:tc>
+        <w:tc>
+          <w:tcPr>
+            <w:tcW w:w="1843" w:type="dxa"/>
+          </w:tcPr>
+          <w:p>
+            <w:pPr>
+              <w:rPr>
+                <w:lang w:val="en-US"/>
+              </w:rPr>
+            </w:pPr>
+            <w:r>
+              <w:rPr>
+                <w:lang w:val="en-US"/>
+              </w:rPr>
+              <w:t>0.0%</w:t>
+            </w:r>
+          </w:p>
+        </w:tc>
+      </w:tr>
+      <w:tr>
+        <w:trPr>
+          <w:jc w:val="center"/>
+        </w:trPr>
+        <w:tc>
+          <w:tcPr>
+            <w:tcW w:w="2263" w:type="dxa"/>
+          </w:tcPr>
+          <w:p>
+            <w:pPr>
+              <w:rPr>
+                <w:lang w:val="en-US"/>
+              </w:rPr>
+            </w:pPr>
+            <w:r>
+              <w:rPr>
+                <w:lang w:val="en-US"/>
+              </w:rPr>
+              <w:t>F-score</w:t>
+            </w:r>
+          </w:p>
+        </w:tc>
+        <w:tc>
+          <w:tcPr>
+            <w:tcW w:w="2410" w:type="dxa"/>
+          </w:tcPr>
+          <w:p>
+            <w:pPr>
+              <w:rPr>
+                <w:lang w:val="en-US"/>
+              </w:rPr>
+            </w:pPr>
+            <w:r>
+              <w:rPr>
+                <w:lang w:val="en-US"/>
+              </w:rPr>
+              <w:t>75.0%</w:t>
+            </w:r>
+          </w:p>
+        </w:tc>
+        <w:tc>
+          <w:tcPr>
+            <w:tcW w:w="1843" w:type="dxa"/>
+          </w:tcPr>
+          <w:p>
+            <w:pPr>
+              <w:rPr>
+                <w:lang w:val="en-US"/>
+              </w:rPr>
+            </w:pPr>
+            <w:r>
+              <w:rPr>
+                <w:lang w:val="en-US"/>
+              </w:rPr>
+              <w:t>NAN</w:t>
+            </w:r>
+          </w:p>
+        </w:tc>
+      </w:tr>
+    </w:tbl>
+    <w:p>
+      <w:pPr>
+        <w:rPr>
+          <w:lang w:val="en-US"/>
+        </w:rPr>
+      </w:pPr>
+    </w:p>
+    <w:p>
+      <w:pPr>
+        <w:rPr>
+          <w:lang w:val="en-US"/>
+        </w:rPr>
+      </w:pPr>
+      <w:r>
+        <w:rPr>
+          <w:lang w:val="en-US"/>
+        </w:rPr>
+        <w:t xml:space="preserve">ID3 does not seem to ever categories data points as females, but by picking other sample sizes and different seeds did show some flexibility in the model. </w:t>
+      </w:r>
+      <w:proofErr w:type="gramStart"/>
+      <w:r>
+        <w:rPr>
+          <w:lang w:val="en-US"/>
+        </w:rPr>
+        <w:t>Generally</w:t>
+      </w:r>
+      <w:proofErr w:type="gramEnd"/>
+      <w:r>
+        <w:rPr>
+          <w:lang w:val="en-US"/>
+        </w:rPr>
+        <w:t xml:space="preserve"> K-nearest neighbors performs the best but it is difficult to assess anything with the small sample sizes.</w:t>
       </w:r>
     </w:p>
     <w:p>
@@ -1129,6 +1870,7 @@
         <w:tabs>
           <w:tab w:val="left" w:pos="1475"/>
         </w:tabs>
+        <w:jc w:val="both"/>
         <w:rPr>
           <w:lang w:val="en-US"/>
         </w:rPr>
@@ -1142,7 +1884,6 @@
     </w:p>
     <w:p>
       <w:pPr>
-        <w:pStyle w:val="Heading2"/>
         <w:rPr>
           <w:lang w:val="en-US"/>
         </w:rPr>
@@ -1155,6 +1896,241 @@
         <w:t>Apriori</w:t>
       </w:r>
       <w:proofErr w:type="spellEnd"/>
+      <w:r>
+        <w:rPr>
+          <w:lang w:val="en-US"/>
+        </w:rPr>
+        <w:t xml:space="preserve"> is implemented to do pattern mining. </w:t>
+      </w:r>
+      <w:proofErr w:type="gramStart"/>
+      <w:r>
+        <w:rPr>
+          <w:lang w:val="en-US"/>
+        </w:rPr>
+        <w:t>Specifically</w:t>
+      </w:r>
+      <w:proofErr w:type="gramEnd"/>
+      <w:r>
+        <w:rPr>
+          <w:lang w:val="en-US"/>
+        </w:rPr>
+        <w:t xml:space="preserve"> a</w:t>
+      </w:r>
+      <w:r>
+        <w:rPr>
+          <w:lang w:val="en-US"/>
+        </w:rPr>
+        <w:t xml:space="preserve"> support threshold</w:t>
+      </w:r>
+      <w:r>
+        <w:rPr>
+          <w:lang w:val="en-US"/>
+        </w:rPr>
+        <w:t xml:space="preserve"> of 10</w:t>
+      </w:r>
+      <w:r>
+        <w:rPr>
+          <w:lang w:val="en-US"/>
+        </w:rPr>
+        <w:t>% and a confidence threshold of</w:t>
+      </w:r>
+      <w:r>
+        <w:rPr>
+          <w:lang w:val="en-US"/>
+        </w:rPr>
+        <w:t xml:space="preserve"> 80%</w:t>
+      </w:r>
+      <w:r>
+        <w:rPr>
+          <w:lang w:val="en-US"/>
+        </w:rPr>
+        <w:t xml:space="preserve"> is used</w:t>
+      </w:r>
+      <w:r>
+        <w:rPr>
+          <w:lang w:val="en-US"/>
+        </w:rPr>
+        <w:t>. All data points and all attributes of the data points are used.</w:t>
+      </w:r>
+    </w:p>
+    <w:p>
+      <w:pPr>
+        <w:pStyle w:val="ListParagraph"/>
+        <w:numPr>
+          <w:ilvl w:val="0"/>
+          <w:numId w:val="2"/>
+        </w:numPr>
+        <w:rPr>
+          <w:lang w:val="en-US"/>
+        </w:rPr>
+      </w:pPr>
+      <w:proofErr w:type="spellStart"/>
+      <w:r>
+        <w:rPr>
+          <w:lang w:val="en-US"/>
+        </w:rPr>
+        <w:t>AssociationRu</w:t>
+      </w:r>
+      <w:r>
+        <w:rPr>
+          <w:lang w:val="en-US"/>
+        </w:rPr>
+        <w:t>le</w:t>
+      </w:r>
+      <w:proofErr w:type="spellEnd"/>
+      <w:r>
+        <w:rPr>
+          <w:lang w:val="en-US"/>
+        </w:rPr>
+        <w:t>: [[</w:t>
+      </w:r>
+      <w:proofErr w:type="spellStart"/>
+      <w:proofErr w:type="gramStart"/>
+      <w:r>
+        <w:rPr>
+          <w:lang w:val="en-US"/>
+        </w:rPr>
+        <w:t>FSharp</w:t>
+      </w:r>
+      <w:proofErr w:type="spellEnd"/>
+      <w:r>
+        <w:rPr>
+          <w:lang w:val="en-US"/>
+        </w:rPr>
+        <w:t>]  =</w:t>
+      </w:r>
+      <w:proofErr w:type="gramEnd"/>
+      <w:r>
+        <w:rPr>
+          <w:lang w:val="en-US"/>
+        </w:rPr>
+        <w:t>&gt; [</w:t>
+      </w:r>
+      <w:proofErr w:type="spellStart"/>
+      <w:r>
+        <w:rPr>
+          <w:lang w:val="en-US"/>
+        </w:rPr>
+        <w:t>CSharp</w:t>
+      </w:r>
+      <w:proofErr w:type="spellEnd"/>
+      <w:r>
+        <w:rPr>
+          <w:lang w:val="en-US"/>
+        </w:rPr>
+        <w:t xml:space="preserve">, </w:t>
+      </w:r>
+      <w:r>
+        <w:rPr>
+          <w:lang w:val="en-US"/>
+        </w:rPr>
+        <w:t>Java</w:t>
+      </w:r>
+      <w:r>
+        <w:rPr>
+          <w:lang w:val="en-US"/>
+        </w:rPr>
+        <w:t>]] with confidence: 84%</w:t>
+      </w:r>
+    </w:p>
+    <w:p>
+      <w:pPr>
+        <w:pStyle w:val="ListParagraph"/>
+        <w:numPr>
+          <w:ilvl w:val="0"/>
+          <w:numId w:val="2"/>
+        </w:numPr>
+        <w:rPr>
+          <w:lang w:val="en-US"/>
+        </w:rPr>
+      </w:pPr>
+      <w:proofErr w:type="spellStart"/>
+      <w:r>
+        <w:rPr>
+          <w:lang w:val="en-US"/>
+        </w:rPr>
+        <w:t>Associatio</w:t>
+      </w:r>
+      <w:r>
+        <w:rPr>
+          <w:lang w:val="en-US"/>
+        </w:rPr>
+        <w:t>nRule</w:t>
+      </w:r>
+      <w:proofErr w:type="spellEnd"/>
+      <w:r>
+        <w:rPr>
+          <w:lang w:val="en-US"/>
+        </w:rPr>
+        <w:t>: [[</w:t>
+      </w:r>
+      <w:proofErr w:type="spellStart"/>
+      <w:proofErr w:type="gramStart"/>
+      <w:r>
+        <w:rPr>
+          <w:lang w:val="en-US"/>
+        </w:rPr>
+        <w:t>Cpp</w:t>
+      </w:r>
+      <w:proofErr w:type="spellEnd"/>
+      <w:r>
+        <w:rPr>
+          <w:lang w:val="en-US"/>
+        </w:rPr>
+        <w:t xml:space="preserve">]  </w:t>
+      </w:r>
+      <w:r>
+        <w:rPr>
+          <w:lang w:val="en-US"/>
+        </w:rPr>
+        <w:t xml:space="preserve"> </w:t>
+      </w:r>
+      <w:proofErr w:type="gramEnd"/>
+      <w:r>
+        <w:rPr>
+          <w:lang w:val="en-US"/>
+        </w:rPr>
+        <w:t xml:space="preserve">    </w:t>
+      </w:r>
+      <w:r>
+        <w:rPr>
+          <w:lang w:val="en-US"/>
+        </w:rPr>
+        <w:t>=&gt; [</w:t>
+      </w:r>
+      <w:proofErr w:type="spellStart"/>
+      <w:r>
+        <w:rPr>
+          <w:lang w:val="en-US"/>
+        </w:rPr>
+        <w:t>CSharp</w:t>
+      </w:r>
+      <w:proofErr w:type="spellEnd"/>
+      <w:r>
+        <w:rPr>
+          <w:lang w:val="en-US"/>
+        </w:rPr>
+        <w:t>, Java</w:t>
+      </w:r>
+      <w:r>
+        <w:rPr>
+          <w:lang w:val="en-US"/>
+        </w:rPr>
+        <w:t>]] with confidence: 82%</w:t>
+      </w:r>
+    </w:p>
+    <w:p>
+      <w:pPr>
+        <w:rPr>
+          <w:lang w:val="en-US"/>
+        </w:rPr>
+      </w:pPr>
+      <w:r>
+        <w:rPr>
+          <w:lang w:val="en-US"/>
+        </w:rPr>
+        <w:t>These values have a high support in the data set and furthermore a high confidence which does seem entail that participants who know F# or C++ also know Java and C#</w:t>
+      </w:r>
     </w:p>
     <w:p>
       <w:pPr>
@@ -1162,6 +2138,7 @@
         <w:tabs>
           <w:tab w:val="left" w:pos="1475"/>
         </w:tabs>
+        <w:jc w:val="both"/>
         <w:rPr>
           <w:lang w:val="en-US"/>
         </w:rPr>
@@ -1175,35 +2152,516 @@
     </w:p>
     <w:p>
       <w:pPr>
-        <w:pStyle w:val="Heading2"/>
-        <w:rPr>
-          <w:lang w:val="en-US"/>
-        </w:rPr>
-      </w:pPr>
-      <w:r>
-        <w:rPr>
-          <w:lang w:val="en-US"/>
-        </w:rPr>
-        <w:t>K-Means</w:t>
-      </w:r>
-    </w:p>
-    <w:p>
-      <w:pPr>
-        <w:pStyle w:val="Heading2"/>
-        <w:rPr>
-          <w:lang w:val="en-US"/>
-        </w:rPr>
-      </w:pPr>
-      <w:r>
-        <w:rPr>
-          <w:lang w:val="en-US"/>
-        </w:rPr>
-        <w:t>K-Medoids</w:t>
-      </w:r>
+        <w:rPr>
+          <w:lang w:val="en-US"/>
+        </w:rPr>
+      </w:pPr>
+      <w:r>
+        <w:rPr>
+          <w:lang w:val="en-US"/>
+        </w:rPr>
+        <w:t>K-Means and K-Medoids are used as clustering algorithms. All data is used but for K-Means any sequence attribute (which games, proficient languages and commute means) are omitted. To measure, compare and answer the hypothesis, the percentage of the most common “degree” of a cluster is calculated.</w:t>
+      </w:r>
+      <w:r>
+        <w:rPr>
+          <w:lang w:val="en-US"/>
+        </w:rPr>
+        <w:t xml:space="preserve"> The </w:t>
+      </w:r>
+      <w:proofErr w:type="gramStart"/>
+      <w:r>
+        <w:rPr>
+          <w:lang w:val="en-US"/>
+        </w:rPr>
+        <w:t>amount</w:t>
+      </w:r>
+      <w:proofErr w:type="gramEnd"/>
+      <w:r>
+        <w:rPr>
+          <w:lang w:val="en-US"/>
+        </w:rPr>
+        <w:t xml:space="preserve"> of clusters was decided experimenting and k=4 seemed to provide the best results.</w:t>
+      </w:r>
+    </w:p>
+    <w:tbl>
+      <w:tblPr>
+        <w:tblStyle w:val="TableGrid"/>
+        <w:tblW w:w="0" w:type="auto"/>
+        <w:jc w:val="center"/>
+        <w:tblLook w:val="04A0" w:firstRow="1" w:lastRow="0" w:firstColumn="1" w:lastColumn="0" w:noHBand="0" w:noVBand="1"/>
+      </w:tblPr>
+      <w:tblGrid>
+        <w:gridCol w:w="2556"/>
+        <w:gridCol w:w="2117"/>
+        <w:gridCol w:w="2268"/>
+      </w:tblGrid>
+      <w:tr>
+        <w:trPr>
+          <w:jc w:val="center"/>
+        </w:trPr>
+        <w:tc>
+          <w:tcPr>
+            <w:tcW w:w="2556" w:type="dxa"/>
+          </w:tcPr>
+          <w:p>
+            <w:pPr>
+              <w:rPr>
+                <w:b/>
+                <w:lang w:val="en-US"/>
+              </w:rPr>
+            </w:pPr>
+            <w:r>
+              <w:rPr>
+                <w:b/>
+                <w:lang w:val="en-US"/>
+              </w:rPr>
+              <w:t>Cluster</w:t>
+            </w:r>
+          </w:p>
+        </w:tc>
+        <w:tc>
+          <w:tcPr>
+            <w:tcW w:w="2117" w:type="dxa"/>
+          </w:tcPr>
+          <w:p>
+            <w:pPr>
+              <w:rPr>
+                <w:b/>
+                <w:lang w:val="en-US"/>
+              </w:rPr>
+            </w:pPr>
+            <w:r>
+              <w:rPr>
+                <w:b/>
+                <w:lang w:val="en-US"/>
+              </w:rPr>
+              <w:t>K-Means</w:t>
+            </w:r>
+          </w:p>
+        </w:tc>
+        <w:tc>
+          <w:tcPr>
+            <w:tcW w:w="2268" w:type="dxa"/>
+          </w:tcPr>
+          <w:p>
+            <w:pPr>
+              <w:rPr>
+                <w:b/>
+                <w:lang w:val="en-US"/>
+              </w:rPr>
+            </w:pPr>
+            <w:r>
+              <w:rPr>
+                <w:b/>
+                <w:lang w:val="en-US"/>
+              </w:rPr>
+              <w:t>K-Medoids</w:t>
+            </w:r>
+          </w:p>
+        </w:tc>
+      </w:tr>
+      <w:tr>
+        <w:trPr>
+          <w:jc w:val="center"/>
+        </w:trPr>
+        <w:tc>
+          <w:tcPr>
+            <w:tcW w:w="2556" w:type="dxa"/>
+          </w:tcPr>
+          <w:p>
+            <w:pPr>
+              <w:rPr>
+                <w:lang w:val="en-US"/>
+              </w:rPr>
+            </w:pPr>
+            <w:r>
+              <w:rPr>
+                <w:lang w:val="en-US"/>
+              </w:rPr>
+              <w:t>Most common: SDT-DT</w:t>
+            </w:r>
+          </w:p>
+        </w:tc>
+        <w:tc>
+          <w:tcPr>
+            <w:tcW w:w="2117" w:type="dxa"/>
+          </w:tcPr>
+          <w:p>
+            <w:pPr>
+              <w:rPr>
+                <w:lang w:val="en-US"/>
+              </w:rPr>
+            </w:pPr>
+            <w:r>
+              <w:rPr>
+                <w:lang w:val="en-US"/>
+              </w:rPr>
+              <w:t>42</w:t>
+            </w:r>
+            <w:r>
+              <w:rPr>
+                <w:lang w:val="en-US"/>
+              </w:rPr>
+              <w:t>.</w:t>
+            </w:r>
+            <w:r>
+              <w:rPr>
+                <w:lang w:val="en-US"/>
+              </w:rPr>
+              <w:t>8</w:t>
+            </w:r>
+            <w:r>
+              <w:rPr>
+                <w:lang w:val="en-US"/>
+              </w:rPr>
+              <w:t>%</w:t>
+            </w:r>
+          </w:p>
+        </w:tc>
+        <w:tc>
+          <w:tcPr>
+            <w:tcW w:w="2268" w:type="dxa"/>
+          </w:tcPr>
+          <w:p>
+            <w:pPr>
+              <w:rPr>
+                <w:lang w:val="en-US"/>
+              </w:rPr>
+            </w:pPr>
+            <w:r>
+              <w:rPr>
+                <w:lang w:val="en-US"/>
+              </w:rPr>
+              <w:t>64</w:t>
+            </w:r>
+            <w:r>
+              <w:rPr>
+                <w:lang w:val="en-US"/>
+              </w:rPr>
+              <w:t>.</w:t>
+            </w:r>
+            <w:r>
+              <w:rPr>
+                <w:lang w:val="en-US"/>
+              </w:rPr>
+              <w:t>7</w:t>
+            </w:r>
+            <w:r>
+              <w:rPr>
+                <w:lang w:val="en-US"/>
+              </w:rPr>
+              <w:t>%</w:t>
+            </w:r>
+          </w:p>
+        </w:tc>
+      </w:tr>
+      <w:tr>
+        <w:trPr>
+          <w:jc w:val="center"/>
+        </w:trPr>
+        <w:tc>
+          <w:tcPr>
+            <w:tcW w:w="2556" w:type="dxa"/>
+          </w:tcPr>
+          <w:p>
+            <w:pPr>
+              <w:rPr>
+                <w:lang w:val="en-US"/>
+              </w:rPr>
+            </w:pPr>
+            <w:r>
+              <w:rPr>
+                <w:lang w:val="en-US"/>
+              </w:rPr>
+              <w:lastRenderedPageBreak/>
+              <w:t xml:space="preserve">Most common: </w:t>
+            </w:r>
+            <w:r>
+              <w:rPr>
+                <w:lang w:val="en-US"/>
+              </w:rPr>
+              <w:t>SDT_DT</w:t>
+            </w:r>
+          </w:p>
+        </w:tc>
+        <w:tc>
+          <w:tcPr>
+            <w:tcW w:w="2117" w:type="dxa"/>
+          </w:tcPr>
+          <w:p>
+            <w:pPr>
+              <w:rPr>
+                <w:lang w:val="en-US"/>
+              </w:rPr>
+            </w:pPr>
+            <w:r>
+              <w:rPr>
+                <w:lang w:val="en-US"/>
+              </w:rPr>
+              <w:t>66</w:t>
+            </w:r>
+            <w:r>
+              <w:rPr>
+                <w:lang w:val="en-US"/>
+              </w:rPr>
+              <w:t>.</w:t>
+            </w:r>
+            <w:r>
+              <w:rPr>
+                <w:lang w:val="en-US"/>
+              </w:rPr>
+              <w:t>6</w:t>
+            </w:r>
+            <w:r>
+              <w:rPr>
+                <w:lang w:val="en-US"/>
+              </w:rPr>
+              <w:t>%</w:t>
+            </w:r>
+          </w:p>
+        </w:tc>
+        <w:tc>
+          <w:tcPr>
+            <w:tcW w:w="2268" w:type="dxa"/>
+          </w:tcPr>
+          <w:p>
+            <w:pPr>
+              <w:rPr>
+                <w:lang w:val="en-US"/>
+              </w:rPr>
+            </w:pPr>
+            <w:r>
+              <w:rPr>
+                <w:lang w:val="en-US"/>
+              </w:rPr>
+              <w:t>66</w:t>
+            </w:r>
+            <w:r>
+              <w:rPr>
+                <w:lang w:val="en-US"/>
+              </w:rPr>
+              <w:t>.</w:t>
+            </w:r>
+            <w:r>
+              <w:rPr>
+                <w:lang w:val="en-US"/>
+              </w:rPr>
+              <w:t>6</w:t>
+            </w:r>
+            <w:r>
+              <w:rPr>
+                <w:lang w:val="en-US"/>
+              </w:rPr>
+              <w:t>%</w:t>
+            </w:r>
+          </w:p>
+        </w:tc>
+      </w:tr>
+      <w:tr>
+        <w:trPr>
+          <w:jc w:val="center"/>
+        </w:trPr>
+        <w:tc>
+          <w:tcPr>
+            <w:tcW w:w="2556" w:type="dxa"/>
+          </w:tcPr>
+          <w:p>
+            <w:pPr>
+              <w:rPr>
+                <w:lang w:val="en-US"/>
+              </w:rPr>
+            </w:pPr>
+            <w:r>
+              <w:rPr>
+                <w:lang w:val="en-US"/>
+              </w:rPr>
+              <w:t xml:space="preserve">Most common: </w:t>
+            </w:r>
+            <w:r>
+              <w:rPr>
+                <w:lang w:val="en-US"/>
+              </w:rPr>
+              <w:t>SDT_SE</w:t>
+            </w:r>
+          </w:p>
+        </w:tc>
+        <w:tc>
+          <w:tcPr>
+            <w:tcW w:w="2117" w:type="dxa"/>
+          </w:tcPr>
+          <w:p>
+            <w:pPr>
+              <w:rPr>
+                <w:lang w:val="en-US"/>
+              </w:rPr>
+            </w:pPr>
+            <w:r>
+              <w:rPr>
+                <w:lang w:val="en-US"/>
+              </w:rPr>
+              <w:t>57</w:t>
+            </w:r>
+            <w:r>
+              <w:rPr>
+                <w:lang w:val="en-US"/>
+              </w:rPr>
+              <w:t>.</w:t>
+            </w:r>
+            <w:r>
+              <w:rPr>
+                <w:lang w:val="en-US"/>
+              </w:rPr>
+              <w:t>1</w:t>
+            </w:r>
+            <w:r>
+              <w:rPr>
+                <w:lang w:val="en-US"/>
+              </w:rPr>
+              <w:t>%</w:t>
+            </w:r>
+          </w:p>
+        </w:tc>
+        <w:tc>
+          <w:tcPr>
+            <w:tcW w:w="2268" w:type="dxa"/>
+          </w:tcPr>
+          <w:p>
+            <w:pPr>
+              <w:rPr>
+                <w:lang w:val="en-US"/>
+              </w:rPr>
+            </w:pPr>
+            <w:r>
+              <w:rPr>
+                <w:lang w:val="en-US"/>
+              </w:rPr>
+              <w:t>43</w:t>
+            </w:r>
+            <w:r>
+              <w:rPr>
+                <w:lang w:val="en-US"/>
+              </w:rPr>
+              <w:t>.</w:t>
+            </w:r>
+            <w:r>
+              <w:rPr>
+                <w:lang w:val="en-US"/>
+              </w:rPr>
+              <w:t>3</w:t>
+            </w:r>
+            <w:r>
+              <w:rPr>
+                <w:lang w:val="en-US"/>
+              </w:rPr>
+              <w:t>%</w:t>
+            </w:r>
+          </w:p>
+        </w:tc>
+      </w:tr>
+      <w:tr>
+        <w:trPr>
+          <w:jc w:val="center"/>
+        </w:trPr>
+        <w:tc>
+          <w:tcPr>
+            <w:tcW w:w="2556" w:type="dxa"/>
+          </w:tcPr>
+          <w:p>
+            <w:pPr>
+              <w:rPr>
+                <w:lang w:val="en-US"/>
+              </w:rPr>
+            </w:pPr>
+            <w:r>
+              <w:rPr>
+                <w:lang w:val="en-US"/>
+              </w:rPr>
+              <w:t>Most common: Games-T</w:t>
+            </w:r>
+          </w:p>
+        </w:tc>
+        <w:tc>
+          <w:tcPr>
+            <w:tcW w:w="2117" w:type="dxa"/>
+          </w:tcPr>
+          <w:p>
+            <w:pPr>
+              <w:rPr>
+                <w:lang w:val="en-US"/>
+              </w:rPr>
+            </w:pPr>
+            <w:r>
+              <w:rPr>
+                <w:lang w:val="en-US"/>
+              </w:rPr>
+              <w:t>83</w:t>
+            </w:r>
+            <w:r>
+              <w:rPr>
+                <w:lang w:val="en-US"/>
+              </w:rPr>
+              <w:t>.</w:t>
+            </w:r>
+            <w:r>
+              <w:rPr>
+                <w:lang w:val="en-US"/>
+              </w:rPr>
+              <w:t>3</w:t>
+            </w:r>
+            <w:r>
+              <w:rPr>
+                <w:lang w:val="en-US"/>
+              </w:rPr>
+              <w:t>%</w:t>
+            </w:r>
+          </w:p>
+        </w:tc>
+        <w:tc>
+          <w:tcPr>
+            <w:tcW w:w="2268" w:type="dxa"/>
+          </w:tcPr>
+          <w:p>
+            <w:pPr>
+              <w:rPr>
+                <w:lang w:val="en-US"/>
+              </w:rPr>
+            </w:pPr>
+            <w:r>
+              <w:rPr>
+                <w:lang w:val="en-US"/>
+              </w:rPr>
+              <w:t>40</w:t>
+            </w:r>
+            <w:r>
+              <w:rPr>
+                <w:lang w:val="en-US"/>
+              </w:rPr>
+              <w:t>.0%</w:t>
+            </w:r>
+          </w:p>
+        </w:tc>
+      </w:tr>
+    </w:tbl>
+    <w:p>
+      <w:pPr>
+        <w:spacing w:before="240"/>
+        <w:rPr>
+          <w:lang w:val="en-US"/>
+        </w:rPr>
+      </w:pPr>
+      <w:r>
+        <w:rPr>
+          <w:lang w:val="en-US"/>
+        </w:rPr>
+        <w:t>The two methods seem equally bad at clustering the data points, this is probably due to the high dimensionality of the data points and might prove better if only the “Games played”, “Proficient Languages” and “Age” attributes were used.</w:t>
+      </w:r>
+      <w:bookmarkStart w:id="0" w:name="_GoBack"/>
+      <w:bookmarkEnd w:id="0"/>
     </w:p>
     <w:p>
       <w:pPr>
         <w:pStyle w:val="Heading1"/>
+        <w:jc w:val="both"/>
         <w:rPr>
           <w:lang w:val="en-US"/>
         </w:rPr>
@@ -1217,10 +2675,41 @@
     </w:p>
     <w:p>
       <w:pPr>
-        <w:rPr>
-          <w:lang w:val="en-US"/>
-        </w:rPr>
-      </w:pPr>
+        <w:jc w:val="both"/>
+        <w:rPr>
+          <w:lang w:val="en-US"/>
+        </w:rPr>
+      </w:pPr>
+      <w:r>
+        <w:rPr>
+          <w:lang w:val="en-US"/>
+        </w:rPr>
+        <w:t>Generally, the algorithms do seem to pick up some patterns, but they struggle due to the low volume of data and its high dimensionality. One could reduce the number of dimension by looking at correlations among certain attributes and then use only those. To accumulate more data</w:t>
+      </w:r>
+      <w:r>
+        <w:rPr>
+          <w:lang w:val="en-US"/>
+        </w:rPr>
+        <w:t>,</w:t>
+      </w:r>
+      <w:r>
+        <w:rPr>
+          <w:lang w:val="en-US"/>
+        </w:rPr>
+        <w:t xml:space="preserve"> several years of questionnaires could be</w:t>
+      </w:r>
+      <w:r>
+        <w:rPr>
+          <w:lang w:val="en-US"/>
+        </w:rPr>
+        <w:t xml:space="preserve"> combined</w:t>
+      </w:r>
+      <w:r>
+        <w:rPr>
+          <w:lang w:val="en-US"/>
+        </w:rPr>
+        <w:t>.</w:t>
+      </w:r>
     </w:p>
     <w:sectPr>
       <w:pgSz w:w="11906" w:h="16838"/>
@@ -1347,8 +2836,124 @@
       </w:rPr>
     </w:lvl>
   </w:abstractNum>
+  <w:abstractNum w:abstractNumId="1" w15:restartNumberingAfterBreak="0">
+    <w:nsid w:val="2B8C4481"/>
+    <w:multiLevelType w:val="hybridMultilevel"/>
+    <w:tmpl w:val="7C92904C"/>
+    <w:lvl w:ilvl="0" w:tplc="F100186C">
+      <w:start w:val="11"/>
+      <w:numFmt w:val="bullet"/>
+      <w:lvlText w:val="-"/>
+      <w:lvlJc w:val="left"/>
+      <w:pPr>
+        <w:ind w:left="720" w:hanging="360"/>
+      </w:pPr>
+      <w:rPr>
+        <w:rFonts w:ascii="Calibri" w:eastAsiaTheme="minorHAnsi" w:hAnsi="Calibri" w:cs="Calibri" w:hint="default"/>
+      </w:rPr>
+    </w:lvl>
+    <w:lvl w:ilvl="1" w:tplc="04060003" w:tentative="1">
+      <w:start w:val="1"/>
+      <w:numFmt w:val="bullet"/>
+      <w:lvlText w:val="o"/>
+      <w:lvlJc w:val="left"/>
+      <w:pPr>
+        <w:ind w:left="1440" w:hanging="360"/>
+      </w:pPr>
+      <w:rPr>
+        <w:rFonts w:ascii="Courier New" w:hAnsi="Courier New" w:cs="Courier New" w:hint="default"/>
+      </w:rPr>
+    </w:lvl>
+    <w:lvl w:ilvl="2" w:tplc="04060005" w:tentative="1">
+      <w:start w:val="1"/>
+      <w:numFmt w:val="bullet"/>
+      <w:lvlText w:val=""/>
+      <w:lvlJc w:val="left"/>
+      <w:pPr>
+        <w:ind w:left="2160" w:hanging="360"/>
+      </w:pPr>
+      <w:rPr>
+        <w:rFonts w:ascii="Wingdings" w:hAnsi="Wingdings" w:hint="default"/>
+      </w:rPr>
+    </w:lvl>
+    <w:lvl w:ilvl="3" w:tplc="04060001" w:tentative="1">
+      <w:start w:val="1"/>
+      <w:numFmt w:val="bullet"/>
+      <w:lvlText w:val=""/>
+      <w:lvlJc w:val="left"/>
+      <w:pPr>
+        <w:ind w:left="2880" w:hanging="360"/>
+      </w:pPr>
+      <w:rPr>
+        <w:rFonts w:ascii="Symbol" w:hAnsi="Symbol" w:hint="default"/>
+      </w:rPr>
+    </w:lvl>
+    <w:lvl w:ilvl="4" w:tplc="04060003" w:tentative="1">
+      <w:start w:val="1"/>
+      <w:numFmt w:val="bullet"/>
+      <w:lvlText w:val="o"/>
+      <w:lvlJc w:val="left"/>
+      <w:pPr>
+        <w:ind w:left="3600" w:hanging="360"/>
+      </w:pPr>
+      <w:rPr>
+        <w:rFonts w:ascii="Courier New" w:hAnsi="Courier New" w:cs="Courier New" w:hint="default"/>
+      </w:rPr>
+    </w:lvl>
+    <w:lvl w:ilvl="5" w:tplc="04060005" w:tentative="1">
+      <w:start w:val="1"/>
+      <w:numFmt w:val="bullet"/>
+      <w:lvlText w:val=""/>
+      <w:lvlJc w:val="left"/>
+      <w:pPr>
+        <w:ind w:left="4320" w:hanging="360"/>
+      </w:pPr>
+      <w:rPr>
+        <w:rFonts w:ascii="Wingdings" w:hAnsi="Wingdings" w:hint="default"/>
+      </w:rPr>
+    </w:lvl>
+    <w:lvl w:ilvl="6" w:tplc="04060001" w:tentative="1">
+      <w:start w:val="1"/>
+      <w:numFmt w:val="bullet"/>
+      <w:lvlText w:val=""/>
+      <w:lvlJc w:val="left"/>
+      <w:pPr>
+        <w:ind w:left="5040" w:hanging="360"/>
+      </w:pPr>
+      <w:rPr>
+        <w:rFonts w:ascii="Symbol" w:hAnsi="Symbol" w:hint="default"/>
+      </w:rPr>
+    </w:lvl>
+    <w:lvl w:ilvl="7" w:tplc="04060003" w:tentative="1">
+      <w:start w:val="1"/>
+      <w:numFmt w:val="bullet"/>
+      <w:lvlText w:val="o"/>
+      <w:lvlJc w:val="left"/>
+      <w:pPr>
+        <w:ind w:left="5760" w:hanging="360"/>
+      </w:pPr>
+      <w:rPr>
+        <w:rFonts w:ascii="Courier New" w:hAnsi="Courier New" w:cs="Courier New" w:hint="default"/>
+      </w:rPr>
+    </w:lvl>
+    <w:lvl w:ilvl="8" w:tplc="04060005" w:tentative="1">
+      <w:start w:val="1"/>
+      <w:numFmt w:val="bullet"/>
+      <w:lvlText w:val=""/>
+      <w:lvlJc w:val="left"/>
+      <w:pPr>
+        <w:ind w:left="6480" w:hanging="360"/>
+      </w:pPr>
+      <w:rPr>
+        <w:rFonts w:ascii="Wingdings" w:hAnsi="Wingdings" w:hint="default"/>
+      </w:rPr>
+    </w:lvl>
+  </w:abstractNum>
   <w:num w:numId="1">
     <w:abstractNumId w:val="0"/>
+  </w:num>
+  <w:num w:numId="2">
+    <w:abstractNumId w:val="1"/>
   </w:num>
 </w:numbering>
 </file>
@@ -1950,6 +3555,25 @@
       <w:spacing w:after="0" w:line="240" w:lineRule="auto"/>
     </w:pPr>
   </w:style>
+  <w:style w:type="table" w:styleId="TableGrid">
+    <w:name w:val="Table Grid"/>
+    <w:basedOn w:val="TableNormal"/>
+    <w:uiPriority w:val="39"/>
+    <w:rsid w:val="00474742"/>
+    <w:pPr>
+      <w:spacing w:after="0" w:line="240" w:lineRule="auto"/>
+    </w:pPr>
+    <w:tblPr>
+      <w:tblBorders>
+        <w:top w:val="single" w:sz="4" w:space="0" w:color="auto"/>
+        <w:left w:val="single" w:sz="4" w:space="0" w:color="auto"/>
+        <w:bottom w:val="single" w:sz="4" w:space="0" w:color="auto"/>
+        <w:right w:val="single" w:sz="4" w:space="0" w:color="auto"/>
+        <w:insideH w:val="single" w:sz="4" w:space="0" w:color="auto"/>
+        <w:insideV w:val="single" w:sz="4" w:space="0" w:color="auto"/>
+      </w:tblBorders>
+    </w:tblPr>
+  </w:style>
 </w:styles>
 </file>
 

</xml_diff>

<commit_message>
Read through the report
</commit_message>
<xml_diff>
--- a/Individual Project/code/Report.docx
+++ b/Individual Project/code/Report.docx
@@ -38,19 +38,7 @@
         <w:rPr>
           <w:lang w:val="en-US"/>
         </w:rPr>
-        <w:t>Data M</w:t>
-      </w:r>
-      <w:r>
-        <w:rPr>
-          <w:lang w:val="en-US"/>
-        </w:rPr>
-        <w:t>ining</w:t>
-      </w:r>
-      <w:r>
-        <w:rPr>
-          <w:lang w:val="en-US"/>
-        </w:rPr>
-        <w:t>:</w:t>
+        <w:t>Data Mining:</w:t>
       </w:r>
     </w:p>
     <w:p>
@@ -73,11 +61,13 @@
         <w:pStyle w:val="Subtitle"/>
         <w:jc w:val="center"/>
         <w:rPr>
-          <w:lang w:val="en-US"/>
-        </w:rPr>
-      </w:pPr>
-      <w:r>
-        <w:rPr>
+          <w:color w:val="7F7F7F" w:themeColor="text1" w:themeTint="80"/>
+          <w:lang w:val="en-US"/>
+        </w:rPr>
+      </w:pPr>
+      <w:r>
+        <w:rPr>
+          <w:color w:val="7F7F7F" w:themeColor="text1" w:themeTint="80"/>
           <w:lang w:val="en-US"/>
         </w:rPr>
         <w:t xml:space="preserve">Anders Wind Steffensen ( </w:t>
@@ -86,6 +76,7 @@
         <w:r>
           <w:rPr>
             <w:rStyle w:val="Hyperlink"/>
+            <w:color w:val="7F7F7F" w:themeColor="text1" w:themeTint="80"/>
             <w:lang w:val="en-US"/>
           </w:rPr>
           <w:t>awis@itu.dk</w:t>
@@ -93,12 +84,14 @@
       </w:hyperlink>
       <w:r>
         <w:rPr>
+          <w:color w:val="7F7F7F" w:themeColor="text1" w:themeTint="80"/>
           <w:lang w:val="en-US"/>
         </w:rPr>
         <w:t xml:space="preserve"> )</w:t>
       </w:r>
       <w:r>
         <w:rPr>
+          <w:color w:val="7F7F7F" w:themeColor="text1" w:themeTint="80"/>
           <w:lang w:val="en-US"/>
         </w:rPr>
         <w:br/>
@@ -109,29 +102,28 @@
         <w:pStyle w:val="Subtitle"/>
         <w:jc w:val="center"/>
         <w:rPr>
-          <w:lang w:val="en-US"/>
-        </w:rPr>
-      </w:pPr>
-      <w:r>
-        <w:rPr>
+          <w:color w:val="7F7F7F" w:themeColor="text1" w:themeTint="80"/>
+          <w:lang w:val="en-US"/>
+        </w:rPr>
+      </w:pPr>
+      <w:r>
+        <w:rPr>
+          <w:color w:val="7F7F7F" w:themeColor="text1" w:themeTint="80"/>
           <w:lang w:val="en-US"/>
         </w:rPr>
         <w:t>Spring 2017</w:t>
       </w:r>
       <w:r>
         <w:rPr>
+          <w:color w:val="7F7F7F" w:themeColor="text1" w:themeTint="80"/>
           <w:lang w:val="en-US"/>
         </w:rPr>
         <w:br/>
-      </w:r>
-      <w:r>
-        <w:rPr>
-          <w:lang w:val="en-US"/>
-        </w:rPr>
         <w:t>17</w:t>
       </w:r>
       <w:r>
         <w:rPr>
+          <w:color w:val="7F7F7F" w:themeColor="text1" w:themeTint="80"/>
           <w:vertAlign w:val="superscript"/>
           <w:lang w:val="en-US"/>
         </w:rPr>
@@ -139,6 +131,7 @@
       </w:r>
       <w:r>
         <w:rPr>
+          <w:color w:val="7F7F7F" w:themeColor="text1" w:themeTint="80"/>
           <w:lang w:val="en-US"/>
         </w:rPr>
         <w:t xml:space="preserve"> of April</w:t>
@@ -165,15 +158,51 @@
         <w:jc w:val="center"/>
         <w:rPr>
           <w:rStyle w:val="SubtleEmphasis"/>
+          <w:color w:val="auto"/>
           <w:lang w:val="en-US"/>
         </w:rPr>
       </w:pPr>
       <w:r>
         <w:rPr>
           <w:rStyle w:val="SubtleEmphasis"/>
-          <w:lang w:val="en-US"/>
-        </w:rPr>
-        <w:t>This report contains a total of 4662 characters, including titles, figure text and text in tables, excluding this front page.</w:t>
+          <w:color w:val="auto"/>
+          <w:lang w:val="en-US"/>
+        </w:rPr>
+        <w:t xml:space="preserve">This report contains a total of </w:t>
+      </w:r>
+      <w:r>
+        <w:rPr>
+          <w:rStyle w:val="SubtleEmphasis"/>
+          <w:color w:val="auto"/>
+          <w:lang w:val="en-US"/>
+        </w:rPr>
+        <w:t>4783</w:t>
+      </w:r>
+      <w:r>
+        <w:rPr>
+          <w:rStyle w:val="SubtleEmphasis"/>
+          <w:color w:val="auto"/>
+          <w:lang w:val="en-US"/>
+        </w:rPr>
+        <w:t xml:space="preserve"> </w:t>
+      </w:r>
+      <w:r>
+        <w:rPr>
+          <w:rStyle w:val="SubtleEmphasis"/>
+          <w:color w:val="auto"/>
+          <w:lang w:val="en-US"/>
+        </w:rPr>
+        <w:t>chara</w:t>
+      </w:r>
+      <w:bookmarkStart w:id="0" w:name="_GoBack"/>
+      <w:bookmarkEnd w:id="0"/>
+      <w:r>
+        <w:rPr>
+          <w:rStyle w:val="SubtleEmphasis"/>
+          <w:color w:val="auto"/>
+          <w:lang w:val="en-US"/>
+        </w:rPr>
+        <w:t>cters, including titles, figure text and text in tables, excluding this front page.</w:t>
       </w:r>
     </w:p>
     <w:p>
@@ -203,16 +232,25 @@
         <w:pStyle w:val="Heading1"/>
         <w:jc w:val="both"/>
         <w:rPr>
-          <w:lang w:val="en-US"/>
-        </w:rPr>
-      </w:pPr>
-      <w:r>
-        <w:rPr>
+          <w:color w:val="auto"/>
+          <w:lang w:val="en-US"/>
+        </w:rPr>
+      </w:pPr>
+      <w:r>
+        <w:rPr>
+          <w:color w:val="auto"/>
           <w:lang w:val="en-US"/>
         </w:rPr>
         <w:lastRenderedPageBreak/>
         <w:t>Introduction</w:t>
       </w:r>
+      <w:r>
+        <w:rPr>
+          <w:color w:val="auto"/>
+          <w:lang w:val="en-US"/>
+        </w:rPr>
+        <w:t xml:space="preserve"> </w:t>
+      </w:r>
     </w:p>
     <w:p>
       <w:pPr>
@@ -225,43 +263,79 @@
         <w:rPr>
           <w:lang w:val="en-US"/>
         </w:rPr>
-        <w:t>The answers to a</w:t>
-      </w:r>
-      <w:r>
-        <w:rPr>
-          <w:lang w:val="en-US"/>
-        </w:rPr>
-        <w:t xml:space="preserve"> questionnaire </w:t>
-      </w:r>
-      <w:r>
-        <w:rPr>
-          <w:lang w:val="en-US"/>
-        </w:rPr>
-        <w:t xml:space="preserve">answered by the students of this year’s </w:t>
-      </w:r>
-      <w:r>
-        <w:rPr>
-          <w:lang w:val="en-US"/>
-        </w:rPr>
-        <w:t>Data Mining</w:t>
-      </w:r>
-      <w:r>
-        <w:rPr>
-          <w:lang w:val="en-US"/>
-        </w:rPr>
-        <w:t xml:space="preserve"> course has been </w:t>
-      </w:r>
-      <w:r>
-        <w:rPr>
-          <w:lang w:val="en-US"/>
-        </w:rPr>
-        <w:t>published</w:t>
-      </w:r>
-      <w:r>
-        <w:rPr>
-          <w:lang w:val="en-US"/>
-        </w:rPr>
-        <w:t xml:space="preserve"> and given this data it is wanted to perform data mining techniques to be able to classify, recognize patterns and cluster the data points. </w:t>
+        <w:t xml:space="preserve">This report and implementation </w:t>
+      </w:r>
+      <w:r>
+        <w:rPr>
+          <w:lang w:val="en-US"/>
+        </w:rPr>
+        <w:t>focus</w:t>
+      </w:r>
+      <w:r>
+        <w:rPr>
+          <w:lang w:val="en-US"/>
+        </w:rPr>
+        <w:t>es</w:t>
+      </w:r>
+      <w:r>
+        <w:rPr>
+          <w:lang w:val="en-US"/>
+        </w:rPr>
+        <w:t xml:space="preserve"> </w:t>
+      </w:r>
+      <w:r>
+        <w:rPr>
+          <w:lang w:val="en-US"/>
+        </w:rPr>
+        <w:t>on</w:t>
+      </w:r>
+      <w:r>
+        <w:rPr>
+          <w:lang w:val="en-US"/>
+        </w:rPr>
+        <w:t xml:space="preserve"> the implementations </w:t>
+      </w:r>
+      <w:r>
+        <w:rPr>
+          <w:lang w:val="en-US"/>
+        </w:rPr>
+        <w:t xml:space="preserve">of the algorithms. They should be </w:t>
+      </w:r>
+      <w:r>
+        <w:rPr>
+          <w:lang w:val="en-US"/>
+        </w:rPr>
+        <w:t xml:space="preserve">generic and able to handle any data points given to them </w:t>
+      </w:r>
+      <w:r>
+        <w:rPr>
+          <w:lang w:val="en-US"/>
+        </w:rPr>
+        <w:t>if</w:t>
+      </w:r>
+      <w:r>
+        <w:rPr>
+          <w:lang w:val="en-US"/>
+        </w:rPr>
+        <w:t xml:space="preserve"> they conform to certain standards. </w:t>
+      </w:r>
+      <w:r>
+        <w:rPr>
+          <w:lang w:val="en-US"/>
+        </w:rPr>
+        <w:t>Furthermore,</w:t>
+      </w:r>
+      <w:r>
+        <w:rPr>
+          <w:lang w:val="en-US"/>
+        </w:rPr>
+        <w:t xml:space="preserve"> for classification </w:t>
+      </w:r>
+      <w:r>
+        <w:rPr>
+          <w:lang w:val="en-US"/>
+        </w:rPr>
+        <w:t>and clustering two different implementations have been given to be able to access and compare their effectivity and correctness.</w:t>
       </w:r>
     </w:p>
     <w:p>
@@ -275,105 +349,31 @@
         <w:rPr>
           <w:lang w:val="en-US"/>
         </w:rPr>
-        <w:t xml:space="preserve">This report and implementation </w:t>
-      </w:r>
-      <w:r>
-        <w:rPr>
-          <w:lang w:val="en-US"/>
-        </w:rPr>
-        <w:t>focus</w:t>
-      </w:r>
-      <w:r>
-        <w:rPr>
-          <w:lang w:val="en-US"/>
-        </w:rPr>
-        <w:t>es</w:t>
+        <w:t xml:space="preserve">The implemented </w:t>
+      </w:r>
+      <w:r>
+        <w:rPr>
+          <w:lang w:val="en-US"/>
+        </w:rPr>
+        <w:t xml:space="preserve">algorithms </w:t>
+      </w:r>
+      <w:r>
+        <w:rPr>
+          <w:lang w:val="en-US"/>
+        </w:rPr>
+        <w:t xml:space="preserve">and the </w:t>
+      </w:r>
+      <w:r>
+        <w:rPr>
+          <w:lang w:val="en-US"/>
+        </w:rPr>
+        <w:t>hypothesizes</w:t>
       </w:r>
       <w:r>
         <w:rPr>
           <w:lang w:val="en-US"/>
         </w:rPr>
         <w:t xml:space="preserve"> </w:t>
-      </w:r>
-      <w:r>
-        <w:rPr>
-          <w:lang w:val="en-US"/>
-        </w:rPr>
-        <w:t>on</w:t>
-      </w:r>
-      <w:r>
-        <w:rPr>
-          <w:lang w:val="en-US"/>
-        </w:rPr>
-        <w:t xml:space="preserve"> the implementations </w:t>
-      </w:r>
-      <w:r>
-        <w:rPr>
-          <w:lang w:val="en-US"/>
-        </w:rPr>
-        <w:t xml:space="preserve">of the algorithms. They should be </w:t>
-      </w:r>
-      <w:r>
-        <w:rPr>
-          <w:lang w:val="en-US"/>
-        </w:rPr>
-        <w:t xml:space="preserve">generic and able to handle any data points given to them </w:t>
-      </w:r>
-      <w:r>
-        <w:rPr>
-          <w:lang w:val="en-US"/>
-        </w:rPr>
-        <w:t>if</w:t>
-      </w:r>
-      <w:r>
-        <w:rPr>
-          <w:lang w:val="en-US"/>
-        </w:rPr>
-        <w:t xml:space="preserve"> they conform to certain standards. </w:t>
-      </w:r>
-      <w:r>
-        <w:rPr>
-          <w:lang w:val="en-US"/>
-        </w:rPr>
-        <w:t>Furthermore,</w:t>
-      </w:r>
-      <w:r>
-        <w:rPr>
-          <w:lang w:val="en-US"/>
-        </w:rPr>
-        <w:t xml:space="preserve"> for classification </w:t>
-      </w:r>
-      <w:r>
-        <w:rPr>
-          <w:lang w:val="en-US"/>
-        </w:rPr>
-        <w:t>and clustering two different implementations have been given to be able to access and compare their effectivity and correctness.</w:t>
-      </w:r>
-    </w:p>
-    <w:p>
-      <w:pPr>
-        <w:jc w:val="both"/>
-        <w:rPr>
-          <w:lang w:val="en-US"/>
-        </w:rPr>
-      </w:pPr>
-      <w:r>
-        <w:rPr>
-          <w:lang w:val="en-US"/>
-        </w:rPr>
-        <w:t xml:space="preserve">The implemented </w:t>
-      </w:r>
-      <w:r>
-        <w:rPr>
-          <w:lang w:val="en-US"/>
-        </w:rPr>
-        <w:t xml:space="preserve">algorithms </w:t>
-      </w:r>
-      <w:r>
-        <w:rPr>
-          <w:lang w:val="en-US"/>
-        </w:rPr>
-        <w:t xml:space="preserve">and the examined questions </w:t>
       </w:r>
       <w:r>
         <w:rPr>
@@ -398,19 +398,7 @@
         <w:rPr>
           <w:lang w:val="en-US"/>
         </w:rPr>
-        <w:t>K-Nearest Neighbors</w:t>
-      </w:r>
-      <w:r>
-        <w:rPr>
-          <w:lang w:val="en-US"/>
-        </w:rPr>
-        <w:t xml:space="preserve"> and </w:t>
-      </w:r>
-      <w:r>
-        <w:rPr>
-          <w:lang w:val="en-US"/>
-        </w:rPr>
-        <w:t xml:space="preserve">ID3 </w:t>
+        <w:t xml:space="preserve">K-Nearest Neighbors and ID3 </w:t>
       </w:r>
     </w:p>
     <w:p>
@@ -431,7 +419,30 @@
           <w:i/>
           <w:lang w:val="en-US"/>
         </w:rPr>
-        <w:t>Can the gender of a participant be predicted from an Answer</w:t>
+        <w:t>Can the gender of a participant be pred</w:t>
+      </w:r>
+      <w:r>
+        <w:rPr>
+          <w:i/>
+          <w:lang w:val="en-US"/>
+        </w:rPr>
+        <w:t xml:space="preserve">icted from </w:t>
+      </w:r>
+      <w:proofErr w:type="gramStart"/>
+      <w:r>
+        <w:rPr>
+          <w:i/>
+          <w:lang w:val="en-US"/>
+        </w:rPr>
+        <w:t>an</w:t>
+      </w:r>
+      <w:proofErr w:type="gramEnd"/>
+      <w:r>
+        <w:rPr>
+          <w:i/>
+          <w:lang w:val="en-US"/>
+        </w:rPr>
+        <w:t xml:space="preserve"> data point</w:t>
       </w:r>
       <w:r>
         <w:rPr>
@@ -541,13 +552,27 @@
           <w:i/>
           <w:lang w:val="en-US"/>
         </w:rPr>
-        <w:t>Does answers cluster on which degree the participant is pursuing</w:t>
+        <w:t xml:space="preserve">Does </w:t>
       </w:r>
       <w:r>
         <w:rPr>
           <w:i/>
           <w:lang w:val="en-US"/>
         </w:rPr>
+        <w:t>data points</w:t>
+      </w:r>
+      <w:r>
+        <w:rPr>
+          <w:i/>
+          <w:lang w:val="en-US"/>
+        </w:rPr>
+        <w:t xml:space="preserve"> cluster on which degree the participant is pursuing</w:t>
+      </w:r>
+      <w:r>
+        <w:rPr>
+          <w:i/>
+          <w:lang w:val="en-US"/>
+        </w:rPr>
         <w:t>?</w:t>
       </w:r>
     </w:p>
@@ -556,7 +581,6 @@
         <w:jc w:val="both"/>
         <w:rPr>
           <w:rFonts w:asciiTheme="majorHAnsi" w:eastAsiaTheme="majorEastAsia" w:hAnsiTheme="majorHAnsi" w:cstheme="majorBidi"/>
-          <w:color w:val="2E74B5" w:themeColor="accent1" w:themeShade="BF"/>
           <w:sz w:val="32"/>
           <w:szCs w:val="32"/>
           <w:lang w:val="en-US"/>
@@ -589,11 +613,13 @@
         <w:pStyle w:val="Heading1"/>
         <w:jc w:val="both"/>
         <w:rPr>
-          <w:lang w:val="en-US"/>
-        </w:rPr>
-      </w:pPr>
-      <w:r>
-        <w:rPr>
+          <w:color w:val="auto"/>
+          <w:lang w:val="en-US"/>
+        </w:rPr>
+      </w:pPr>
+      <w:r>
+        <w:rPr>
+          <w:color w:val="auto"/>
           <w:lang w:val="en-US"/>
         </w:rPr>
         <w:t>Pre-processing</w:t>
@@ -610,12 +636,23 @@
         <w:rPr>
           <w:lang w:val="en-US"/>
         </w:rPr>
-        <w:t xml:space="preserve">Several techniques are used in the preprocessing phase. </w:t>
-      </w:r>
-    </w:p>
-    <w:p>
-      <w:pPr>
-        <w:pStyle w:val="Heading2"/>
+        <w:t>Several techniques</w:t>
+      </w:r>
+      <w:r>
+        <w:rPr>
+          <w:lang w:val="en-US"/>
+        </w:rPr>
+        <w:t>, such as outlier removal and normalization</w:t>
+      </w:r>
+      <w:r>
+        <w:rPr>
+          <w:lang w:val="en-US"/>
+        </w:rPr>
+        <w:t xml:space="preserve"> are used in the preprocessing phase. </w:t>
+      </w:r>
+    </w:p>
+    <w:p>
+      <w:pPr>
         <w:jc w:val="both"/>
         <w:rPr>
           <w:lang w:val="en-US"/>
@@ -625,7 +662,91 @@
         <w:rPr>
           <w:lang w:val="en-US"/>
         </w:rPr>
-        <w:t>Data Cleaning</w:t>
+        <w:t xml:space="preserve">Certain rules have been put up for the </w:t>
+      </w:r>
+      <w:r>
+        <w:rPr>
+          <w:lang w:val="en-US"/>
+        </w:rPr>
+        <w:t>attributes</w:t>
+      </w:r>
+      <w:r>
+        <w:rPr>
+          <w:lang w:val="en-US"/>
+        </w:rPr>
+        <w:t xml:space="preserve"> of the data points. For </w:t>
+      </w:r>
+      <w:r>
+        <w:rPr>
+          <w:lang w:val="en-US"/>
+        </w:rPr>
+        <w:t>example,</w:t>
+      </w:r>
+      <w:r>
+        <w:rPr>
+          <w:lang w:val="en-US"/>
+        </w:rPr>
+        <w:t xml:space="preserve"> for the numeric attribute “age” the value must be between 18 and 65 to be able to handle faulty </w:t>
+      </w:r>
+      <w:r>
+        <w:rPr>
+          <w:lang w:val="en-US"/>
+        </w:rPr>
+        <w:t>entries (</w:t>
+      </w:r>
+      <w:r>
+        <w:rPr>
+          <w:lang w:val="en-US"/>
+        </w:rPr>
+        <w:t xml:space="preserve">one entry had value 999 which </w:t>
+      </w:r>
+      <w:r>
+        <w:rPr>
+          <w:lang w:val="en-US"/>
+        </w:rPr>
+        <w:t>does not seem likely</w:t>
+      </w:r>
+      <w:r>
+        <w:rPr>
+          <w:lang w:val="en-US"/>
+        </w:rPr>
+        <w:t>)</w:t>
+      </w:r>
+      <w:r>
+        <w:rPr>
+          <w:lang w:val="en-US"/>
+        </w:rPr>
+        <w:t xml:space="preserve">. </w:t>
+      </w:r>
+      <w:r>
+        <w:rPr>
+          <w:lang w:val="en-US"/>
+        </w:rPr>
+        <w:t xml:space="preserve">If the data point does not abide the </w:t>
+      </w:r>
+      <w:r>
+        <w:rPr>
+          <w:lang w:val="en-US"/>
+        </w:rPr>
+        <w:t>rules,</w:t>
+      </w:r>
+      <w:r>
+        <w:rPr>
+          <w:lang w:val="en-US"/>
+        </w:rPr>
+        <w:t xml:space="preserve"> then the data point is not added. This is a very strict policy and could entail </w:t>
+      </w:r>
+      <w:r>
+        <w:rPr>
+          <w:lang w:val="en-US"/>
+        </w:rPr>
+        <w:t>skewed</w:t>
+      </w:r>
+      <w:r>
+        <w:rPr>
+          <w:lang w:val="en-US"/>
+        </w:rPr>
+        <w:t xml:space="preserve"> results.</w:t>
       </w:r>
     </w:p>
     <w:p>
@@ -639,77 +760,135 @@
         <w:rPr>
           <w:lang w:val="en-US"/>
         </w:rPr>
-        <w:t xml:space="preserve">Certain rules have been put up for the dimensions of the data points. For </w:t>
-      </w:r>
-      <w:r>
-        <w:rPr>
-          <w:lang w:val="en-US"/>
-        </w:rPr>
-        <w:t>example,</w:t>
-      </w:r>
-      <w:r>
-        <w:rPr>
-          <w:lang w:val="en-US"/>
-        </w:rPr>
-        <w:t xml:space="preserve"> for the numeric attribute “age” the value must be between 18 and 65 to be able to handle faulty </w:t>
-      </w:r>
-      <w:proofErr w:type="gramStart"/>
-      <w:r>
-        <w:rPr>
-          <w:lang w:val="en-US"/>
-        </w:rPr>
-        <w:t>entries</w:t>
-      </w:r>
-      <w:r>
-        <w:rPr>
-          <w:lang w:val="en-US"/>
-        </w:rPr>
-        <w:t>(</w:t>
-      </w:r>
-      <w:proofErr w:type="gramEnd"/>
-      <w:r>
-        <w:rPr>
-          <w:lang w:val="en-US"/>
-        </w:rPr>
-        <w:t xml:space="preserve">one entry had value 999 which </w:t>
-      </w:r>
-      <w:r>
-        <w:rPr>
-          <w:lang w:val="en-US"/>
-        </w:rPr>
-        <w:t>does not seem likely</w:t>
-      </w:r>
-      <w:r>
-        <w:rPr>
-          <w:lang w:val="en-US"/>
-        </w:rPr>
-        <w:t>)</w:t>
-      </w:r>
-      <w:r>
-        <w:rPr>
-          <w:lang w:val="en-US"/>
-        </w:rPr>
-        <w:t xml:space="preserve">. </w:t>
-      </w:r>
-      <w:r>
-        <w:rPr>
-          <w:lang w:val="en-US"/>
-        </w:rPr>
-        <w:t xml:space="preserve">If the data point does not abide the </w:t>
-      </w:r>
-      <w:proofErr w:type="gramStart"/>
-      <w:r>
-        <w:rPr>
-          <w:lang w:val="en-US"/>
-        </w:rPr>
-        <w:t>rules</w:t>
-      </w:r>
-      <w:proofErr w:type="gramEnd"/>
-      <w:r>
-        <w:rPr>
-          <w:lang w:val="en-US"/>
-        </w:rPr>
-        <w:t xml:space="preserve"> then the data point is not added. This is a very strict policy and could entail bias in the results.</w:t>
+        <w:t>Furthermore,</w:t>
+      </w:r>
+      <w:r>
+        <w:rPr>
+          <w:lang w:val="en-US"/>
+        </w:rPr>
+        <w:t xml:space="preserve"> most multiple choice answers have been converted to </w:t>
+      </w:r>
+      <w:proofErr w:type="spellStart"/>
+      <w:r>
+        <w:rPr>
+          <w:lang w:val="en-US"/>
+        </w:rPr>
+        <w:t>Enums</w:t>
+      </w:r>
+      <w:proofErr w:type="spellEnd"/>
+      <w:r>
+        <w:rPr>
+          <w:lang w:val="en-US"/>
+        </w:rPr>
+        <w:t xml:space="preserve"> and the </w:t>
+      </w:r>
+      <w:r>
+        <w:rPr>
+          <w:lang w:val="en-US"/>
+        </w:rPr>
+        <w:t>description</w:t>
+      </w:r>
+      <w:r>
+        <w:rPr>
+          <w:lang w:val="en-US"/>
+        </w:rPr>
+        <w:t xml:space="preserve"> given in the “</w:t>
+      </w:r>
+      <w:r>
+        <w:rPr>
+          <w:lang w:val="en-US"/>
+        </w:rPr>
+        <w:t>other</w:t>
+      </w:r>
+      <w:r>
+        <w:rPr>
+          <w:lang w:val="en-US"/>
+        </w:rPr>
+        <w:t>”</w:t>
+      </w:r>
+      <w:r>
+        <w:rPr>
+          <w:lang w:val="en-US"/>
+        </w:rPr>
+        <w:t xml:space="preserve"> option</w:t>
+      </w:r>
+      <w:r>
+        <w:rPr>
+          <w:lang w:val="en-US"/>
+        </w:rPr>
+        <w:t xml:space="preserve"> have been discarded</w:t>
+      </w:r>
+      <w:r>
+        <w:rPr>
+          <w:lang w:val="en-US"/>
+        </w:rPr>
+        <w:t xml:space="preserve">. For the given </w:t>
+      </w:r>
+      <w:r>
+        <w:rPr>
+          <w:lang w:val="en-US"/>
+        </w:rPr>
+        <w:t>dataset,</w:t>
+      </w:r>
+      <w:r>
+        <w:rPr>
+          <w:lang w:val="en-US"/>
+        </w:rPr>
+        <w:t xml:space="preserve"> </w:t>
+      </w:r>
+      <w:r>
+        <w:rPr>
+          <w:lang w:val="en-US"/>
+        </w:rPr>
+        <w:t xml:space="preserve">the approach seem </w:t>
+      </w:r>
+      <w:r>
+        <w:rPr>
+          <w:lang w:val="en-US"/>
+        </w:rPr>
+        <w:t xml:space="preserve">fine since only two </w:t>
+      </w:r>
+      <w:r>
+        <w:rPr>
+          <w:lang w:val="en-US"/>
+        </w:rPr>
+        <w:t xml:space="preserve">entries had </w:t>
+      </w:r>
+      <w:r>
+        <w:rPr>
+          <w:lang w:val="en-US"/>
+        </w:rPr>
+        <w:t>ente</w:t>
+      </w:r>
+      <w:r>
+        <w:rPr>
+          <w:lang w:val="en-US"/>
+        </w:rPr>
+        <w:t xml:space="preserve">red values in the </w:t>
+      </w:r>
+      <w:r>
+        <w:rPr>
+          <w:lang w:val="en-US"/>
+        </w:rPr>
+        <w:t>“</w:t>
+      </w:r>
+      <w:r>
+        <w:rPr>
+          <w:lang w:val="en-US"/>
+        </w:rPr>
+        <w:t>other</w:t>
+      </w:r>
+      <w:r>
+        <w:rPr>
+          <w:lang w:val="en-US"/>
+        </w:rPr>
+        <w:t>”</w:t>
+      </w:r>
+      <w:r>
+        <w:rPr>
+          <w:lang w:val="en-US"/>
+        </w:rPr>
+        <w:t xml:space="preserve"> option.</w:t>
       </w:r>
     </w:p>
     <w:p>
@@ -723,330 +902,246 @@
         <w:rPr>
           <w:lang w:val="en-US"/>
         </w:rPr>
-        <w:t>Furthermore,</w:t>
-      </w:r>
-      <w:r>
-        <w:rPr>
-          <w:lang w:val="en-US"/>
-        </w:rPr>
-        <w:t xml:space="preserve"> most multiple choice answers have been converted to </w:t>
+        <w:t xml:space="preserve">The </w:t>
+      </w:r>
+      <w:r>
+        <w:rPr>
+          <w:lang w:val="en-US"/>
+        </w:rPr>
+        <w:t>“Proficient Language” attribute</w:t>
+      </w:r>
+      <w:r>
+        <w:rPr>
+          <w:lang w:val="en-US"/>
+        </w:rPr>
+        <w:t xml:space="preserve"> had no premade choices</w:t>
+      </w:r>
+      <w:r>
+        <w:rPr>
+          <w:lang w:val="en-US"/>
+        </w:rPr>
+        <w:t xml:space="preserve"> so to</w:t>
+      </w:r>
+      <w:r>
+        <w:rPr>
+          <w:lang w:val="en-US"/>
+        </w:rPr>
+        <w:t xml:space="preserve"> match the same answer written different ways</w:t>
+      </w:r>
+      <w:r>
+        <w:rPr>
+          <w:lang w:val="en-US"/>
+        </w:rPr>
+        <w:t>;</w:t>
+      </w:r>
+      <w:r>
+        <w:rPr>
+          <w:lang w:val="en-US"/>
+        </w:rPr>
+        <w:t xml:space="preserve"> multiple </w:t>
+      </w:r>
+      <w:r>
+        <w:rPr>
+          <w:lang w:val="en-US"/>
+        </w:rPr>
+        <w:t>strings</w:t>
+      </w:r>
+      <w:r>
+        <w:rPr>
+          <w:lang w:val="en-US"/>
+        </w:rPr>
+        <w:t xml:space="preserve"> map to the same result.</w:t>
+      </w:r>
+      <w:r>
+        <w:rPr>
+          <w:lang w:val="en-US"/>
+        </w:rPr>
+        <w:t xml:space="preserve"> The “Gender” attribute has been matched to a binary nominal attribute for either Male or Female</w:t>
+      </w:r>
+      <w:r>
+        <w:rPr>
+          <w:lang w:val="en-US"/>
+        </w:rPr>
+        <w:t xml:space="preserve"> which matches all the answers.</w:t>
+      </w:r>
+    </w:p>
+    <w:p>
+      <w:pPr>
+        <w:jc w:val="both"/>
+        <w:rPr>
+          <w:lang w:val="en-US"/>
+        </w:rPr>
+      </w:pPr>
+      <w:r>
+        <w:rPr>
+          <w:lang w:val="en-US"/>
+        </w:rPr>
+        <w:t>The three data types which consists of multiple answers, proficient languages, commute means, and games played are also represented in another</w:t>
+      </w:r>
+      <w:r>
+        <w:rPr>
+          <w:lang w:val="en-US"/>
+        </w:rPr>
+        <w:t xml:space="preserve"> aggregated</w:t>
+      </w:r>
+      <w:r>
+        <w:rPr>
+          <w:lang w:val="en-US"/>
+        </w:rPr>
+        <w:t xml:space="preserve"> attribute describing the amount of </w:t>
+      </w:r>
+      <w:r>
+        <w:rPr>
+          <w:lang w:val="en-US"/>
+        </w:rPr>
+        <w:t xml:space="preserve">these values. </w:t>
+      </w:r>
+    </w:p>
+    <w:p>
+      <w:pPr>
+        <w:jc w:val="both"/>
+        <w:rPr>
+          <w:lang w:val="en-US"/>
+        </w:rPr>
+      </w:pPr>
+      <w:r>
+        <w:rPr>
+          <w:lang w:val="en-US"/>
+        </w:rPr>
+        <w:t xml:space="preserve">Both the </w:t>
+      </w:r>
+      <w:r>
+        <w:rPr>
+          <w:lang w:val="en-US"/>
+        </w:rPr>
+        <w:t>original</w:t>
+      </w:r>
+      <w:r>
+        <w:rPr>
+          <w:lang w:val="en-US"/>
+        </w:rPr>
+        <w:t xml:space="preserve">ly </w:t>
+      </w:r>
+      <w:r>
+        <w:rPr>
+          <w:lang w:val="en-US"/>
+        </w:rPr>
+        <w:t>only</w:t>
+      </w:r>
+      <w:r>
+        <w:rPr>
+          <w:lang w:val="en-US"/>
+        </w:rPr>
+        <w:t xml:space="preserve"> </w:t>
+      </w:r>
+      <w:r>
+        <w:rPr>
+          <w:lang w:val="en-US"/>
+        </w:rPr>
+        <w:t>n</w:t>
+      </w:r>
+      <w:r>
+        <w:rPr>
+          <w:lang w:val="en-US"/>
+        </w:rPr>
+        <w:t>um</w:t>
+      </w:r>
+      <w:r>
+        <w:rPr>
+          <w:lang w:val="en-US"/>
+        </w:rPr>
+        <w:t xml:space="preserve">eric value </w:t>
+      </w:r>
+      <w:r>
+        <w:rPr>
+          <w:lang w:val="en-US"/>
+        </w:rPr>
+        <w:t>“A</w:t>
+      </w:r>
+      <w:r>
+        <w:rPr>
+          <w:lang w:val="en-US"/>
+        </w:rPr>
+        <w:t>ge”</w:t>
+      </w:r>
+      <w:r>
+        <w:rPr>
+          <w:lang w:val="en-US"/>
+        </w:rPr>
+        <w:t xml:space="preserve"> and the aggregated</w:t>
+      </w:r>
+      <w:r>
+        <w:rPr>
+          <w:lang w:val="en-US"/>
+        </w:rPr>
+        <w:t xml:space="preserve"> attribute</w:t>
+      </w:r>
+      <w:r>
+        <w:rPr>
+          <w:lang w:val="en-US"/>
+        </w:rPr>
+        <w:t>s</w:t>
+      </w:r>
+      <w:r>
+        <w:rPr>
+          <w:lang w:val="en-US"/>
+        </w:rPr>
+        <w:t xml:space="preserve"> </w:t>
+      </w:r>
+      <w:r>
+        <w:rPr>
+          <w:lang w:val="en-US"/>
+        </w:rPr>
+        <w:t xml:space="preserve">are </w:t>
+      </w:r>
+      <w:r>
+        <w:rPr>
+          <w:lang w:val="en-US"/>
+        </w:rPr>
+        <w:t>normalized after</w:t>
+      </w:r>
+      <w:r>
+        <w:rPr>
+          <w:lang w:val="en-US"/>
+        </w:rPr>
+        <w:t xml:space="preserve"> the outliers have been removed to ensure less skewed results. </w:t>
+      </w:r>
+    </w:p>
+    <w:p>
+      <w:pPr>
+        <w:jc w:val="both"/>
+        <w:rPr>
+          <w:lang w:val="en-US"/>
+        </w:rPr>
+      </w:pPr>
+      <w:r>
+        <w:rPr>
+          <w:lang w:val="en-US"/>
+        </w:rPr>
+        <w:t xml:space="preserve">Most of the data cleaning can be seen in the class </w:t>
       </w:r>
       <w:proofErr w:type="spellStart"/>
       <w:r>
         <w:rPr>
-          <w:lang w:val="en-US"/>
-        </w:rPr>
-        <w:t>Enums</w:t>
+          <w:rFonts w:ascii="Courier New" w:hAnsi="Courier New" w:cs="Courier New"/>
+          <w:lang w:val="en-US"/>
+        </w:rPr>
+        <w:t>AnswerDataLoader</w:t>
       </w:r>
       <w:proofErr w:type="spellEnd"/>
       <w:r>
         <w:rPr>
-          <w:lang w:val="en-US"/>
-        </w:rPr>
-        <w:t xml:space="preserve"> and the </w:t>
-      </w:r>
-      <w:r>
-        <w:rPr>
-          <w:lang w:val="en-US"/>
-        </w:rPr>
-        <w:t>answer given in the “</w:t>
-      </w:r>
-      <w:r>
-        <w:rPr>
-          <w:lang w:val="en-US"/>
-        </w:rPr>
-        <w:t>other</w:t>
-      </w:r>
-      <w:r>
-        <w:rPr>
-          <w:lang w:val="en-US"/>
-        </w:rPr>
-        <w:t>”</w:t>
-      </w:r>
-      <w:r>
-        <w:rPr>
-          <w:lang w:val="en-US"/>
-        </w:rPr>
-        <w:t xml:space="preserve"> option</w:t>
-      </w:r>
-      <w:r>
-        <w:rPr>
-          <w:lang w:val="en-US"/>
-        </w:rPr>
-        <w:t xml:space="preserve"> have been discarded</w:t>
-      </w:r>
-      <w:r>
-        <w:rPr>
-          <w:lang w:val="en-US"/>
-        </w:rPr>
-        <w:t xml:space="preserve">. For the given </w:t>
-      </w:r>
-      <w:r>
-        <w:rPr>
-          <w:lang w:val="en-US"/>
-        </w:rPr>
-        <w:t>dataset,</w:t>
-      </w:r>
-      <w:r>
-        <w:rPr>
-          <w:lang w:val="en-US"/>
-        </w:rPr>
-        <w:t xml:space="preserve"> </w:t>
-      </w:r>
-      <w:r>
-        <w:rPr>
-          <w:lang w:val="en-US"/>
-        </w:rPr>
-        <w:t xml:space="preserve">the approach seem </w:t>
-      </w:r>
-      <w:r>
-        <w:rPr>
-          <w:lang w:val="en-US"/>
-        </w:rPr>
-        <w:t xml:space="preserve">fine since only two people have entered values in the other option. Should the dataset change it would be necessary to study the new data points to see if any </w:t>
-      </w:r>
-      <w:r>
-        <w:rPr>
-          <w:lang w:val="en-US"/>
-        </w:rPr>
-        <w:t xml:space="preserve">new </w:t>
-      </w:r>
-      <w:r>
-        <w:rPr>
-          <w:lang w:val="en-US"/>
-        </w:rPr>
-        <w:t>answers have been added.</w:t>
-      </w:r>
-      <w:r>
-        <w:rPr>
-          <w:lang w:val="en-US"/>
-        </w:rPr>
-        <w:t xml:space="preserve"> I</w:t>
-      </w:r>
-    </w:p>
-    <w:p>
-      <w:pPr>
-        <w:jc w:val="both"/>
-        <w:rPr>
-          <w:lang w:val="en-US"/>
-        </w:rPr>
-      </w:pPr>
-      <w:r>
-        <w:rPr>
-          <w:lang w:val="en-US"/>
-        </w:rPr>
-        <w:t xml:space="preserve">The question about which languages the participant was proficient in had no premade choices and the answers were explored. To match the same answer written in different ways multiple matches map to the same </w:t>
-      </w:r>
-      <w:proofErr w:type="spellStart"/>
-      <w:r>
-        <w:rPr>
-          <w:lang w:val="en-US"/>
-        </w:rPr>
-        <w:t>Enum</w:t>
-      </w:r>
-      <w:proofErr w:type="spellEnd"/>
-      <w:r>
-        <w:rPr>
-          <w:lang w:val="en-US"/>
-        </w:rPr>
-        <w:t xml:space="preserve"> result.</w:t>
-      </w:r>
-      <w:r>
-        <w:rPr>
-          <w:lang w:val="en-US"/>
-        </w:rPr>
-        <w:t xml:space="preserve"> The “Gender” attribute has been matched to a binary nominal attribute for either Male or Female</w:t>
-      </w:r>
-      <w:r>
-        <w:rPr>
-          <w:lang w:val="en-US"/>
-        </w:rPr>
-        <w:t xml:space="preserve"> which matches all the answers.</w:t>
-      </w:r>
-    </w:p>
-    <w:p>
-      <w:pPr>
-        <w:jc w:val="both"/>
-        <w:rPr>
-          <w:lang w:val="en-US"/>
-        </w:rPr>
-      </w:pPr>
-      <w:r>
-        <w:rPr>
-          <w:lang w:val="en-US"/>
-        </w:rPr>
-        <w:t>Several attributes have been disregarded due to time issues with fitting them to the data structures.</w:t>
-      </w:r>
-    </w:p>
-    <w:p>
-      <w:pPr>
-        <w:jc w:val="both"/>
-        <w:rPr>
-          <w:lang w:val="en-US"/>
-        </w:rPr>
-      </w:pPr>
-      <w:r>
-        <w:rPr>
-          <w:lang w:val="en-US"/>
-        </w:rPr>
-        <w:t xml:space="preserve">Most of the data cleaning can be seen in the class </w:t>
-      </w:r>
-      <w:proofErr w:type="spellStart"/>
+          <w:rFonts w:asciiTheme="majorHAnsi" w:hAnsiTheme="majorHAnsi" w:cstheme="majorHAnsi"/>
+          <w:lang w:val="en-US"/>
+        </w:rPr>
+        <w:t xml:space="preserve"> or</w:t>
+      </w:r>
       <w:r>
         <w:rPr>
           <w:rFonts w:ascii="Courier New" w:hAnsi="Courier New" w:cs="Courier New"/>
           <w:lang w:val="en-US"/>
         </w:rPr>
-        <w:t>AnswerDataLoader</w:t>
-      </w:r>
-      <w:proofErr w:type="spellEnd"/>
-      <w:r>
-        <w:rPr>
-          <w:lang w:val="en-US"/>
-        </w:rPr>
-        <w:t>.</w:t>
-      </w:r>
-    </w:p>
-    <w:p>
-      <w:pPr>
-        <w:pStyle w:val="Heading2"/>
-        <w:jc w:val="both"/>
-        <w:rPr>
-          <w:lang w:val="en-US"/>
-        </w:rPr>
-      </w:pPr>
-      <w:r>
-        <w:rPr>
-          <w:lang w:val="en-US"/>
-        </w:rPr>
-        <w:t>Aggregated Data</w:t>
-      </w:r>
-    </w:p>
-    <w:p>
-      <w:pPr>
-        <w:jc w:val="both"/>
-        <w:rPr>
-          <w:lang w:val="en-US"/>
-        </w:rPr>
-      </w:pPr>
-      <w:r>
-        <w:rPr>
-          <w:lang w:val="en-US"/>
-        </w:rPr>
-        <w:t xml:space="preserve">The three data types which consists of multiple answers, proficient languages, commute means, and games played are also represented in another attribute describing the amount of </w:t>
-      </w:r>
-      <w:r>
-        <w:rPr>
-          <w:lang w:val="en-US"/>
-        </w:rPr>
-        <w:t xml:space="preserve">these values. This </w:t>
-      </w:r>
-      <w:r>
-        <w:rPr>
-          <w:lang w:val="en-US"/>
-        </w:rPr>
-        <w:lastRenderedPageBreak/>
-        <w:t>allows us to remove the sequences in some of the algorithms while still having some reduction of the same data.</w:t>
-      </w:r>
-    </w:p>
-    <w:p>
-      <w:pPr>
-        <w:pStyle w:val="Heading2"/>
-        <w:jc w:val="both"/>
-        <w:rPr>
-          <w:lang w:val="en-US"/>
-        </w:rPr>
-      </w:pPr>
-      <w:r>
-        <w:rPr>
-          <w:lang w:val="en-US"/>
-        </w:rPr>
-        <w:t>Normalization</w:t>
-      </w:r>
-    </w:p>
-    <w:p>
-      <w:pPr>
-        <w:jc w:val="both"/>
-        <w:rPr>
-          <w:rFonts w:asciiTheme="majorHAnsi" w:eastAsiaTheme="majorEastAsia" w:hAnsiTheme="majorHAnsi" w:cstheme="majorBidi"/>
-          <w:color w:val="2E74B5" w:themeColor="accent1" w:themeShade="BF"/>
-          <w:sz w:val="32"/>
-          <w:szCs w:val="32"/>
-          <w:lang w:val="en-US"/>
-        </w:rPr>
-      </w:pPr>
-      <w:r>
-        <w:rPr>
-          <w:lang w:val="en-US"/>
-        </w:rPr>
-        <w:t xml:space="preserve">Both the only original </w:t>
-      </w:r>
-      <w:r>
-        <w:rPr>
-          <w:lang w:val="en-US"/>
-        </w:rPr>
-        <w:t>n</w:t>
-      </w:r>
-      <w:r>
-        <w:rPr>
-          <w:lang w:val="en-US"/>
-        </w:rPr>
-        <w:t>um</w:t>
-      </w:r>
-      <w:r>
-        <w:rPr>
-          <w:lang w:val="en-US"/>
-        </w:rPr>
-        <w:t>eric value “age”</w:t>
-      </w:r>
-      <w:r>
-        <w:rPr>
-          <w:lang w:val="en-US"/>
-        </w:rPr>
-        <w:t xml:space="preserve"> and the aggregated</w:t>
-      </w:r>
-      <w:r>
-        <w:rPr>
-          <w:lang w:val="en-US"/>
-        </w:rPr>
-        <w:t xml:space="preserve"> attribute</w:t>
-      </w:r>
-      <w:r>
-        <w:rPr>
-          <w:lang w:val="en-US"/>
-        </w:rPr>
-        <w:t>s</w:t>
-      </w:r>
-      <w:r>
-        <w:rPr>
-          <w:lang w:val="en-US"/>
-        </w:rPr>
-        <w:t xml:space="preserve"> </w:t>
-      </w:r>
-      <w:r>
-        <w:rPr>
-          <w:lang w:val="en-US"/>
-        </w:rPr>
-        <w:t xml:space="preserve">are </w:t>
-      </w:r>
-      <w:r>
-        <w:rPr>
-          <w:lang w:val="en-US"/>
-        </w:rPr>
-        <w:t>normalized after</w:t>
-      </w:r>
-      <w:r>
-        <w:rPr>
-          <w:lang w:val="en-US"/>
-        </w:rPr>
-        <w:t xml:space="preserve"> the outliers have been removed to ensure less skewed results. Normalization can be seen in the class </w:t>
-      </w:r>
-      <w:r>
-        <w:rPr>
-          <w:rFonts w:ascii="Courier New" w:hAnsi="Courier New" w:cs="Courier New"/>
-          <w:lang w:val="en-US"/>
-        </w:rPr>
-        <w:t>Normalizer</w:t>
+        <w:t xml:space="preserve"> Normalizer</w:t>
       </w:r>
       <w:r>
         <w:rPr>
@@ -1060,11 +1155,13 @@
         <w:pStyle w:val="Heading1"/>
         <w:jc w:val="both"/>
         <w:rPr>
-          <w:lang w:val="en-US"/>
-        </w:rPr>
-      </w:pPr>
-      <w:r>
-        <w:rPr>
+          <w:color w:val="auto"/>
+          <w:lang w:val="en-US"/>
+        </w:rPr>
+      </w:pPr>
+      <w:r>
+        <w:rPr>
+          <w:color w:val="auto"/>
           <w:lang w:val="en-US"/>
         </w:rPr>
         <w:t>Classification</w:t>
@@ -1119,14 +1216,12 @@
         </w:rPr>
         <w:t xml:space="preserve"> All attributes are used for </w:t>
       </w:r>
-      <w:proofErr w:type="gramStart"/>
-      <w:r>
-        <w:rPr>
-          <w:lang w:val="en-US"/>
-        </w:rPr>
-        <w:t>both of these</w:t>
-      </w:r>
-      <w:proofErr w:type="gramEnd"/>
+      <w:r>
+        <w:rPr>
+          <w:lang w:val="en-US"/>
+        </w:rPr>
+        <w:t>both</w:t>
+      </w:r>
       <w:r>
         <w:rPr>
           <w:lang w:val="en-US"/>
@@ -1493,25 +1588,7 @@
               <w:rPr>
                 <w:lang w:val="en-US"/>
               </w:rPr>
-              <w:t>94</w:t>
-            </w:r>
-            <w:r>
-              <w:rPr>
-                <w:lang w:val="en-US"/>
-              </w:rPr>
-              <w:t>.</w:t>
-            </w:r>
-            <w:r>
-              <w:rPr>
-                <w:lang w:val="en-US"/>
-              </w:rPr>
-              <w:t>1</w:t>
-            </w:r>
-            <w:r>
-              <w:rPr>
-                <w:lang w:val="en-US"/>
-              </w:rPr>
-              <w:t>%</w:t>
+              <w:t>94.1%</w:t>
             </w:r>
           </w:p>
         </w:tc>
@@ -1839,6 +1916,7 @@
     </w:p>
     <w:p>
       <w:pPr>
+        <w:jc w:val="both"/>
         <w:rPr>
           <w:lang w:val="en-US"/>
         </w:rPr>
@@ -1849,14 +1927,12 @@
         </w:rPr>
         <w:t xml:space="preserve">ID3 does not seem to ever categories data points as females, but by picking other sample sizes and different seeds did show some flexibility in the model. </w:t>
       </w:r>
-      <w:proofErr w:type="gramStart"/>
-      <w:r>
-        <w:rPr>
-          <w:lang w:val="en-US"/>
-        </w:rPr>
-        <w:t>Generally</w:t>
-      </w:r>
-      <w:proofErr w:type="gramEnd"/>
+      <w:r>
+        <w:rPr>
+          <w:lang w:val="en-US"/>
+        </w:rPr>
+        <w:t>Generally,</w:t>
+      </w:r>
       <w:r>
         <w:rPr>
           <w:lang w:val="en-US"/>
@@ -1872,11 +1948,13 @@
         </w:tabs>
         <w:jc w:val="both"/>
         <w:rPr>
-          <w:lang w:val="en-US"/>
-        </w:rPr>
-      </w:pPr>
-      <w:r>
-        <w:rPr>
+          <w:color w:val="auto"/>
+          <w:lang w:val="en-US"/>
+        </w:rPr>
+      </w:pPr>
+      <w:r>
+        <w:rPr>
+          <w:color w:val="auto"/>
           <w:lang w:val="en-US"/>
         </w:rPr>
         <w:t xml:space="preserve">Pattern mining: </w:t>
@@ -1884,6 +1962,7 @@
     </w:p>
     <w:p>
       <w:pPr>
+        <w:jc w:val="both"/>
         <w:rPr>
           <w:lang w:val="en-US"/>
         </w:rPr>
@@ -1902,14 +1981,12 @@
         </w:rPr>
         <w:t xml:space="preserve"> is implemented to do pattern mining. </w:t>
       </w:r>
-      <w:proofErr w:type="gramStart"/>
-      <w:r>
-        <w:rPr>
-          <w:lang w:val="en-US"/>
-        </w:rPr>
-        <w:t>Specifically</w:t>
-      </w:r>
-      <w:proofErr w:type="gramEnd"/>
+      <w:r>
+        <w:rPr>
+          <w:lang w:val="en-US"/>
+        </w:rPr>
+        <w:t>Specifically,</w:t>
+      </w:r>
       <w:r>
         <w:rPr>
           <w:lang w:val="en-US"/>
@@ -1960,60 +2037,59 @@
           <w:ilvl w:val="0"/>
           <w:numId w:val="2"/>
         </w:numPr>
-        <w:rPr>
-          <w:lang w:val="en-US"/>
-        </w:rPr>
-      </w:pPr>
-      <w:proofErr w:type="spellStart"/>
-      <w:r>
-        <w:rPr>
-          <w:lang w:val="en-US"/>
-        </w:rPr>
-        <w:t>AssociationRu</w:t>
-      </w:r>
-      <w:r>
-        <w:rPr>
-          <w:lang w:val="en-US"/>
-        </w:rPr>
-        <w:t>le</w:t>
-      </w:r>
-      <w:proofErr w:type="spellEnd"/>
-      <w:r>
-        <w:rPr>
-          <w:lang w:val="en-US"/>
-        </w:rPr>
-        <w:t>: [[</w:t>
-      </w:r>
-      <w:proofErr w:type="spellStart"/>
-      <w:proofErr w:type="gramStart"/>
-      <w:r>
-        <w:rPr>
-          <w:lang w:val="en-US"/>
-        </w:rPr>
-        <w:t>FSharp</w:t>
-      </w:r>
-      <w:proofErr w:type="spellEnd"/>
-      <w:r>
-        <w:rPr>
-          <w:lang w:val="en-US"/>
-        </w:rPr>
-        <w:t>]  =</w:t>
-      </w:r>
-      <w:proofErr w:type="gramEnd"/>
-      <w:r>
-        <w:rPr>
-          <w:lang w:val="en-US"/>
-        </w:rPr>
-        <w:t>&gt; [</w:t>
-      </w:r>
-      <w:proofErr w:type="spellStart"/>
-      <w:r>
-        <w:rPr>
-          <w:lang w:val="en-US"/>
-        </w:rPr>
-        <w:t>CSharp</w:t>
-      </w:r>
-      <w:proofErr w:type="spellEnd"/>
+        <w:jc w:val="both"/>
+        <w:rPr>
+          <w:lang w:val="en-US"/>
+        </w:rPr>
+      </w:pPr>
+      <w:r>
+        <w:rPr>
+          <w:lang w:val="en-US"/>
+        </w:rPr>
+        <w:t>F</w:t>
+      </w:r>
+      <w:r>
+        <w:rPr>
+          <w:lang w:val="en-US"/>
+        </w:rPr>
+        <w:t>#</w:t>
+      </w:r>
+      <w:r>
+        <w:rPr>
+          <w:lang w:val="en-US"/>
+        </w:rPr>
+        <w:t xml:space="preserve"> </w:t>
+      </w:r>
+      <w:r>
+        <w:rPr>
+          <w:lang w:val="en-US"/>
+        </w:rPr>
+        <w:t xml:space="preserve"> </w:t>
+      </w:r>
+      <w:r>
+        <w:rPr>
+          <w:lang w:val="en-US"/>
+        </w:rPr>
+        <w:t xml:space="preserve"> </w:t>
+      </w:r>
+      <w:r>
+        <w:rPr>
+          <w:lang w:val="en-US"/>
+        </w:rPr>
+        <w:t xml:space="preserve"> -&gt; </w:t>
+      </w:r>
+      <w:r>
+        <w:rPr>
+          <w:lang w:val="en-US"/>
+        </w:rPr>
+        <w:t>C</w:t>
+      </w:r>
+      <w:r>
+        <w:rPr>
+          <w:lang w:val="en-US"/>
+        </w:rPr>
+        <w:t>#</w:t>
+      </w:r>
       <w:r>
         <w:rPr>
           <w:lang w:val="en-US"/>
@@ -2030,7 +2106,19 @@
         <w:rPr>
           <w:lang w:val="en-US"/>
         </w:rPr>
-        <w:t>]] with confidence: 84%</w:t>
+        <w:t xml:space="preserve"> </w:t>
+      </w:r>
+      <w:r>
+        <w:rPr>
+          <w:lang w:val="en-US"/>
+        </w:rPr>
+        <w:t xml:space="preserve">- </w:t>
+      </w:r>
+      <w:r>
+        <w:rPr>
+          <w:lang w:val="en-US"/>
+        </w:rPr>
+        <w:t>with confidence: 84%</w:t>
       </w:r>
     </w:p>
     <w:p>
@@ -2040,72 +2128,29 @@
           <w:ilvl w:val="0"/>
           <w:numId w:val="2"/>
         </w:numPr>
-        <w:rPr>
-          <w:lang w:val="en-US"/>
-        </w:rPr>
-      </w:pPr>
-      <w:proofErr w:type="spellStart"/>
-      <w:r>
-        <w:rPr>
-          <w:lang w:val="en-US"/>
-        </w:rPr>
-        <w:t>Associatio</w:t>
-      </w:r>
-      <w:r>
-        <w:rPr>
-          <w:lang w:val="en-US"/>
-        </w:rPr>
-        <w:t>nRule</w:t>
-      </w:r>
-      <w:proofErr w:type="spellEnd"/>
-      <w:r>
-        <w:rPr>
-          <w:lang w:val="en-US"/>
-        </w:rPr>
-        <w:t>: [[</w:t>
-      </w:r>
-      <w:proofErr w:type="spellStart"/>
-      <w:proofErr w:type="gramStart"/>
-      <w:r>
-        <w:rPr>
-          <w:lang w:val="en-US"/>
-        </w:rPr>
-        <w:t>Cpp</w:t>
-      </w:r>
-      <w:proofErr w:type="spellEnd"/>
-      <w:r>
-        <w:rPr>
-          <w:lang w:val="en-US"/>
-        </w:rPr>
-        <w:t xml:space="preserve">]  </w:t>
-      </w:r>
-      <w:r>
-        <w:rPr>
-          <w:lang w:val="en-US"/>
-        </w:rPr>
-        <w:t xml:space="preserve"> </w:t>
-      </w:r>
-      <w:proofErr w:type="gramEnd"/>
-      <w:r>
-        <w:rPr>
-          <w:lang w:val="en-US"/>
-        </w:rPr>
-        <w:t xml:space="preserve">    </w:t>
-      </w:r>
-      <w:r>
-        <w:rPr>
-          <w:lang w:val="en-US"/>
-        </w:rPr>
-        <w:t>=&gt; [</w:t>
-      </w:r>
-      <w:proofErr w:type="spellStart"/>
-      <w:r>
-        <w:rPr>
-          <w:lang w:val="en-US"/>
-        </w:rPr>
-        <w:t>CSharp</w:t>
-      </w:r>
-      <w:proofErr w:type="spellEnd"/>
+        <w:jc w:val="both"/>
+        <w:rPr>
+          <w:lang w:val="en-US"/>
+        </w:rPr>
+      </w:pPr>
+      <w:r>
+        <w:rPr>
+          <w:lang w:val="en-US"/>
+        </w:rPr>
+        <w:t xml:space="preserve">C++ -&gt; </w:t>
+      </w:r>
+      <w:r>
+        <w:rPr>
+          <w:lang w:val="en-US"/>
+        </w:rPr>
+        <w:t>C</w:t>
+      </w:r>
+      <w:r>
+        <w:rPr>
+          <w:lang w:val="en-US"/>
+        </w:rPr>
+        <w:t>#</w:t>
+      </w:r>
       <w:r>
         <w:rPr>
           <w:lang w:val="en-US"/>
@@ -2116,11 +2161,18 @@
         <w:rPr>
           <w:lang w:val="en-US"/>
         </w:rPr>
-        <w:t>]] with confidence: 82%</w:t>
-      </w:r>
-    </w:p>
-    <w:p>
-      <w:pPr>
+        <w:t xml:space="preserve"> -</w:t>
+      </w:r>
+      <w:r>
+        <w:rPr>
+          <w:lang w:val="en-US"/>
+        </w:rPr>
+        <w:t xml:space="preserve"> with confidence: 82%</w:t>
+      </w:r>
+    </w:p>
+    <w:p>
+      <w:pPr>
+        <w:jc w:val="both"/>
         <w:rPr>
           <w:lang w:val="en-US"/>
         </w:rPr>
@@ -2130,6 +2182,12 @@
           <w:lang w:val="en-US"/>
         </w:rPr>
         <w:t>These values have a high support in the data set and furthermore a high confidence which does seem entail that participants who know F# or C++ also know Java and C#</w:t>
+      </w:r>
+      <w:r>
+        <w:rPr>
+          <w:lang w:val="en-US"/>
+        </w:rPr>
+        <w:t>.</w:t>
       </w:r>
     </w:p>
     <w:p>
@@ -2140,11 +2198,13 @@
         </w:tabs>
         <w:jc w:val="both"/>
         <w:rPr>
-          <w:lang w:val="en-US"/>
-        </w:rPr>
-      </w:pPr>
-      <w:r>
-        <w:rPr>
+          <w:color w:val="auto"/>
+          <w:lang w:val="en-US"/>
+        </w:rPr>
+      </w:pPr>
+      <w:r>
+        <w:rPr>
+          <w:color w:val="auto"/>
           <w:lang w:val="en-US"/>
         </w:rPr>
         <w:t>Clustering</w:t>
@@ -2152,15 +2212,52 @@
     </w:p>
     <w:p>
       <w:pPr>
-        <w:rPr>
-          <w:lang w:val="en-US"/>
-        </w:rPr>
-      </w:pPr>
-      <w:r>
-        <w:rPr>
-          <w:lang w:val="en-US"/>
-        </w:rPr>
-        <w:t>K-Means and K-Medoids are used as clustering algorithms. All data is used but for K-Means any sequence attribute (which games, proficient languages and commute means) are omitted. To measure, compare and answer the hypothesis, the percentage of the most common “degree” of a cluster is calculated.</w:t>
+        <w:jc w:val="both"/>
+        <w:rPr>
+          <w:lang w:val="en-US"/>
+        </w:rPr>
+      </w:pPr>
+      <w:r>
+        <w:rPr>
+          <w:lang w:val="en-US"/>
+        </w:rPr>
+        <w:t>All data is us</w:t>
+      </w:r>
+      <w:r>
+        <w:rPr>
+          <w:lang w:val="en-US"/>
+        </w:rPr>
+        <w:t>ed but for K-Means any sequence-</w:t>
+      </w:r>
+      <w:r>
+        <w:rPr>
+          <w:lang w:val="en-US"/>
+        </w:rPr>
+        <w:t>attribute</w:t>
+      </w:r>
+      <w:r>
+        <w:rPr>
+          <w:lang w:val="en-US"/>
+        </w:rPr>
+        <w:t xml:space="preserve"> </w:t>
+      </w:r>
+      <w:r>
+        <w:rPr>
+          <w:lang w:val="en-US"/>
+        </w:rPr>
+        <w:t>are omitted</w:t>
+      </w:r>
+      <w:r>
+        <w:rPr>
+          <w:lang w:val="en-US"/>
+        </w:rPr>
+        <w:t xml:space="preserve"> due to difficulties in calculating “mean” values for sequences</w:t>
+      </w:r>
+      <w:r>
+        <w:rPr>
+          <w:lang w:val="en-US"/>
+        </w:rPr>
+        <w:t>. To measure, compare and answer the hypothesis, the percentage of the most common “degree” of a cluster is calculated.</w:t>
       </w:r>
       <w:r>
         <w:rPr>
@@ -2168,19 +2265,29 @@
         </w:rPr>
         <w:t xml:space="preserve"> The </w:t>
       </w:r>
-      <w:proofErr w:type="gramStart"/>
-      <w:r>
-        <w:rPr>
-          <w:lang w:val="en-US"/>
-        </w:rPr>
-        <w:t>amount</w:t>
-      </w:r>
-      <w:proofErr w:type="gramEnd"/>
-      <w:r>
-        <w:rPr>
-          <w:lang w:val="en-US"/>
-        </w:rPr>
-        <w:t xml:space="preserve"> of clusters was decided experimenting and k=4 seemed to provide the best results.</w:t>
+      <w:r>
+        <w:rPr>
+          <w:lang w:val="en-US"/>
+        </w:rPr>
+        <w:t>number</w:t>
+      </w:r>
+      <w:r>
+        <w:rPr>
+          <w:lang w:val="en-US"/>
+        </w:rPr>
+        <w:t xml:space="preserve"> of clusters was decided </w:t>
+      </w:r>
+      <w:r>
+        <w:rPr>
+          <w:lang w:val="en-US"/>
+        </w:rPr>
+        <w:t xml:space="preserve">by </w:t>
+      </w:r>
+      <w:r>
+        <w:rPr>
+          <w:lang w:val="en-US"/>
+        </w:rPr>
+        <w:t>experimenting and k=4 seemed to provide the best results.</w:t>
       </w:r>
     </w:p>
     <w:tbl>
@@ -2191,9 +2298,9 @@
         <w:tblLook w:val="04A0" w:firstRow="1" w:lastRow="0" w:firstColumn="1" w:lastColumn="0" w:noHBand="0" w:noVBand="1"/>
       </w:tblPr>
       <w:tblGrid>
-        <w:gridCol w:w="2556"/>
-        <w:gridCol w:w="2117"/>
-        <w:gridCol w:w="2268"/>
+        <w:gridCol w:w="3256"/>
+        <w:gridCol w:w="1559"/>
+        <w:gridCol w:w="2126"/>
       </w:tblGrid>
       <w:tr>
         <w:trPr>
@@ -2201,7 +2308,7 @@
         </w:trPr>
         <w:tc>
           <w:tcPr>
-            <w:tcW w:w="2556" w:type="dxa"/>
+            <w:tcW w:w="3256" w:type="dxa"/>
           </w:tcPr>
           <w:p>
             <w:pPr>
@@ -2217,31 +2324,38 @@
               </w:rPr>
               <w:t>Cluster</w:t>
             </w:r>
-          </w:p>
-        </w:tc>
-        <w:tc>
-          <w:tcPr>
-            <w:tcW w:w="2117" w:type="dxa"/>
-          </w:tcPr>
-          <w:p>
-            <w:pPr>
+            <w:r>
               <w:rPr>
                 <w:b/>
                 <w:lang w:val="en-US"/>
               </w:rPr>
-            </w:pPr>
-            <w:r>
+              <w:t xml:space="preserve"> (most common degree)</w:t>
+            </w:r>
+          </w:p>
+        </w:tc>
+        <w:tc>
+          <w:tcPr>
+            <w:tcW w:w="1559" w:type="dxa"/>
+          </w:tcPr>
+          <w:p>
+            <w:pPr>
               <w:rPr>
                 <w:b/>
                 <w:lang w:val="en-US"/>
               </w:rPr>
+            </w:pPr>
+            <w:r>
+              <w:rPr>
+                <w:b/>
+                <w:lang w:val="en-US"/>
+              </w:rPr>
               <w:t>K-Means</w:t>
             </w:r>
           </w:p>
         </w:tc>
         <w:tc>
           <w:tcPr>
-            <w:tcW w:w="2268" w:type="dxa"/>
+            <w:tcW w:w="2126" w:type="dxa"/>
           </w:tcPr>
           <w:p>
             <w:pPr>
@@ -2266,25 +2380,25 @@
         </w:trPr>
         <w:tc>
           <w:tcPr>
-            <w:tcW w:w="2556" w:type="dxa"/>
-          </w:tcPr>
-          <w:p>
-            <w:pPr>
-              <w:rPr>
-                <w:lang w:val="en-US"/>
-              </w:rPr>
-            </w:pPr>
-            <w:r>
-              <w:rPr>
-                <w:lang w:val="en-US"/>
-              </w:rPr>
-              <w:t>Most common: SDT-DT</w:t>
-            </w:r>
-          </w:p>
-        </w:tc>
-        <w:tc>
-          <w:tcPr>
-            <w:tcW w:w="2117" w:type="dxa"/>
+            <w:tcW w:w="3256" w:type="dxa"/>
+          </w:tcPr>
+          <w:p>
+            <w:pPr>
+              <w:rPr>
+                <w:lang w:val="en-US"/>
+              </w:rPr>
+            </w:pPr>
+            <w:r>
+              <w:rPr>
+                <w:lang w:val="en-US"/>
+              </w:rPr>
+              <w:t>SDT-DT</w:t>
+            </w:r>
+          </w:p>
+        </w:tc>
+        <w:tc>
+          <w:tcPr>
+            <w:tcW w:w="1559" w:type="dxa"/>
           </w:tcPr>
           <w:p>
             <w:pPr>
@@ -2320,7 +2434,7 @@
         </w:tc>
         <w:tc>
           <w:tcPr>
-            <w:tcW w:w="2268" w:type="dxa"/>
+            <w:tcW w:w="2126" w:type="dxa"/>
           </w:tcPr>
           <w:p>
             <w:pPr>
@@ -2361,21 +2475,14 @@
         </w:trPr>
         <w:tc>
           <w:tcPr>
-            <w:tcW w:w="2556" w:type="dxa"/>
-          </w:tcPr>
-          <w:p>
-            <w:pPr>
-              <w:rPr>
-                <w:lang w:val="en-US"/>
-              </w:rPr>
-            </w:pPr>
-            <w:r>
-              <w:rPr>
-                <w:lang w:val="en-US"/>
-              </w:rPr>
-              <w:lastRenderedPageBreak/>
-              <w:t xml:space="preserve">Most common: </w:t>
-            </w:r>
+            <w:tcW w:w="3256" w:type="dxa"/>
+          </w:tcPr>
+          <w:p>
+            <w:pPr>
+              <w:rPr>
+                <w:lang w:val="en-US"/>
+              </w:rPr>
+            </w:pPr>
             <w:r>
               <w:rPr>
                 <w:lang w:val="en-US"/>
@@ -2386,7 +2493,7 @@
         </w:tc>
         <w:tc>
           <w:tcPr>
-            <w:tcW w:w="2117" w:type="dxa"/>
+            <w:tcW w:w="1559" w:type="dxa"/>
           </w:tcPr>
           <w:p>
             <w:pPr>
@@ -2422,7 +2529,7 @@
         </w:tc>
         <w:tc>
           <w:tcPr>
-            <w:tcW w:w="2268" w:type="dxa"/>
+            <w:tcW w:w="2126" w:type="dxa"/>
           </w:tcPr>
           <w:p>
             <w:pPr>
@@ -2463,20 +2570,14 @@
         </w:trPr>
         <w:tc>
           <w:tcPr>
-            <w:tcW w:w="2556" w:type="dxa"/>
-          </w:tcPr>
-          <w:p>
-            <w:pPr>
-              <w:rPr>
-                <w:lang w:val="en-US"/>
-              </w:rPr>
-            </w:pPr>
-            <w:r>
-              <w:rPr>
-                <w:lang w:val="en-US"/>
-              </w:rPr>
-              <w:t xml:space="preserve">Most common: </w:t>
-            </w:r>
+            <w:tcW w:w="3256" w:type="dxa"/>
+          </w:tcPr>
+          <w:p>
+            <w:pPr>
+              <w:rPr>
+                <w:lang w:val="en-US"/>
+              </w:rPr>
+            </w:pPr>
             <w:r>
               <w:rPr>
                 <w:lang w:val="en-US"/>
@@ -2487,7 +2588,7 @@
         </w:tc>
         <w:tc>
           <w:tcPr>
-            <w:tcW w:w="2117" w:type="dxa"/>
+            <w:tcW w:w="1559" w:type="dxa"/>
           </w:tcPr>
           <w:p>
             <w:pPr>
@@ -2523,7 +2624,7 @@
         </w:tc>
         <w:tc>
           <w:tcPr>
-            <w:tcW w:w="2268" w:type="dxa"/>
+            <w:tcW w:w="2126" w:type="dxa"/>
           </w:tcPr>
           <w:p>
             <w:pPr>
@@ -2564,25 +2665,25 @@
         </w:trPr>
         <w:tc>
           <w:tcPr>
-            <w:tcW w:w="2556" w:type="dxa"/>
-          </w:tcPr>
-          <w:p>
-            <w:pPr>
-              <w:rPr>
-                <w:lang w:val="en-US"/>
-              </w:rPr>
-            </w:pPr>
-            <w:r>
-              <w:rPr>
-                <w:lang w:val="en-US"/>
-              </w:rPr>
-              <w:t>Most common: Games-T</w:t>
-            </w:r>
-          </w:p>
-        </w:tc>
-        <w:tc>
-          <w:tcPr>
-            <w:tcW w:w="2117" w:type="dxa"/>
+            <w:tcW w:w="3256" w:type="dxa"/>
+          </w:tcPr>
+          <w:p>
+            <w:pPr>
+              <w:rPr>
+                <w:lang w:val="en-US"/>
+              </w:rPr>
+            </w:pPr>
+            <w:r>
+              <w:rPr>
+                <w:lang w:val="en-US"/>
+              </w:rPr>
+              <w:t>Games-T</w:t>
+            </w:r>
+          </w:p>
+        </w:tc>
+        <w:tc>
+          <w:tcPr>
+            <w:tcW w:w="1559" w:type="dxa"/>
           </w:tcPr>
           <w:p>
             <w:pPr>
@@ -2618,7 +2719,7 @@
         </w:tc>
         <w:tc>
           <w:tcPr>
-            <w:tcW w:w="2268" w:type="dxa"/>
+            <w:tcW w:w="2126" w:type="dxa"/>
           </w:tcPr>
           <w:p>
             <w:pPr>
@@ -2645,29 +2746,66 @@
     <w:p>
       <w:pPr>
         <w:spacing w:before="240"/>
-        <w:rPr>
-          <w:lang w:val="en-US"/>
-        </w:rPr>
-      </w:pPr>
-      <w:r>
-        <w:rPr>
-          <w:lang w:val="en-US"/>
-        </w:rPr>
-        <w:t>The two methods seem equally bad at clustering the data points, this is probably due to the high dimensionality of the data points and might prove better if only the “Games played”, “Proficient Languages” and “Age” attributes were used.</w:t>
-      </w:r>
-      <w:bookmarkStart w:id="0" w:name="_GoBack"/>
-      <w:bookmarkEnd w:id="0"/>
+        <w:jc w:val="both"/>
+        <w:rPr>
+          <w:lang w:val="en-US"/>
+        </w:rPr>
+      </w:pPr>
+      <w:r>
+        <w:rPr>
+          <w:lang w:val="en-US"/>
+        </w:rPr>
+        <w:t>The two methods seem equally bad at clustering the data points</w:t>
+      </w:r>
+      <w:r>
+        <w:rPr>
+          <w:lang w:val="en-US"/>
+        </w:rPr>
+        <w:t xml:space="preserve"> based on this attribute</w:t>
+      </w:r>
+      <w:r>
+        <w:rPr>
+          <w:lang w:val="en-US"/>
+        </w:rPr>
+        <w:t>,</w:t>
+      </w:r>
+      <w:r>
+        <w:rPr>
+          <w:lang w:val="en-US"/>
+        </w:rPr>
+        <w:t xml:space="preserve"> but</w:t>
+      </w:r>
+      <w:r>
+        <w:rPr>
+          <w:lang w:val="en-US"/>
+        </w:rPr>
+        <w:t xml:space="preserve"> this is probably due to the high dimensionality of the data points and might </w:t>
+      </w:r>
+      <w:r>
+        <w:rPr>
+          <w:lang w:val="en-US"/>
+        </w:rPr>
+        <w:t xml:space="preserve">do </w:t>
+      </w:r>
+      <w:r>
+        <w:rPr>
+          <w:lang w:val="en-US"/>
+        </w:rPr>
+        <w:t>better if only the “Games played”, “Proficient Languages” and “Age” attributes were used.</w:t>
+      </w:r>
     </w:p>
     <w:p>
       <w:pPr>
         <w:pStyle w:val="Heading1"/>
         <w:jc w:val="both"/>
         <w:rPr>
-          <w:lang w:val="en-US"/>
-        </w:rPr>
-      </w:pPr>
-      <w:r>
-        <w:rPr>
+          <w:color w:val="auto"/>
+          <w:lang w:val="en-US"/>
+        </w:rPr>
+      </w:pPr>
+      <w:r>
+        <w:rPr>
+          <w:color w:val="auto"/>
           <w:lang w:val="en-US"/>
         </w:rPr>
         <w:t>Conclusion</w:t>

</xml_diff>